<commit_message>
Reach top speed of 105.18 mph
</commit_message>
<xml_diff>
--- a/Theory/MPC_Model-Predictive-Control.docx
+++ b/Theory/MPC_Model-Predictive-Control.docx
@@ -222,15 +222,6 @@
             </a:graphic>
           </wp:anchor>
         </w:drawing>
-      </w:r>
-    </w:p>
-    <w:p>
-      <w:pPr>
-        <w:pStyle w:val="Normal"/>
-        <w:rPr/>
-      </w:pPr>
-      <w:r>
-        <w:rPr/>
       </w:r>
     </w:p>
     <w:p>
@@ -1114,33 +1105,6 @@
             </a:graphic>
           </wp:anchor>
         </w:drawing>
-      </w:r>
-    </w:p>
-    <w:p>
-      <w:pPr>
-        <w:pStyle w:val="TextBody"/>
-        <w:rPr>
-          <w:rFonts w:ascii="Open Sans;Helvetica;sans-serif" w:hAnsi="Open Sans;Helvetica;sans-serif"/>
-          <w:b w:val="false"/>
-          <w:b w:val="false"/>
-          <w:i w:val="false"/>
-          <w:i w:val="false"/>
-          <w:caps w:val="false"/>
-          <w:smallCaps w:val="false"/>
-          <w:color w:val="4F4F4F"/>
-          <w:spacing w:val="0"/>
-        </w:rPr>
-      </w:pPr>
-      <w:r>
-        <w:rPr>
-          <w:rFonts w:ascii="Open Sans;Helvetica;sans-serif" w:hAnsi="Open Sans;Helvetica;sans-serif"/>
-          <w:b w:val="false"/>
-          <w:i w:val="false"/>
-          <w:caps w:val="false"/>
-          <w:smallCaps w:val="false"/>
-          <w:color w:val="4F4F4F"/>
-          <w:spacing w:val="0"/>
-        </w:rPr>
       </w:r>
     </w:p>
     <w:p>
@@ -4916,22 +4880,7 @@
           <w:sz w:val="21"/>
           <w:u w:val="single"/>
         </w:rPr>
-        <w:t xml:space="preserve">Lesson 19.1: </w:t>
-      </w:r>
-      <w:r>
-        <w:rPr>
-          <w:rFonts w:ascii="Open Sans;Helvetica;sans-serif" w:hAnsi="Open Sans;Helvetica;sans-serif"/>
-          <w:b/>
-          <w:bCs/>
-          <w:i w:val="false"/>
-          <w:caps w:val="false"/>
-          <w:smallCaps w:val="false"/>
-          <w:color w:val="4F4F4F"/>
-          <w:spacing w:val="0"/>
-          <w:sz w:val="21"/>
-          <w:u w:val="single"/>
-        </w:rPr>
-        <w:t>Model Predictive Control is an optimization problem</w:t>
+        <w:t>Lesson 19.1: Model Predictive Control is an optimization problem</w:t>
       </w:r>
     </w:p>
     <w:p>
@@ -5334,9 +5283,13 @@
       </w:pPr>
       <w:r>
         <w:rPr>
-          <w:b w:val="false"/>
-          <w:bCs w:val="false"/>
-          <w:u w:val="none"/>
+          <w:rFonts w:ascii="Open Sans;Helvetica;sans-serif" w:hAnsi="Open Sans;Helvetica;sans-serif"/>
+          <w:i w:val="false"/>
+          <w:caps w:val="false"/>
+          <w:smallCaps w:val="false"/>
+          <w:color w:val="4F4F4F"/>
+          <w:spacing w:val="0"/>
+          <w:sz w:val="21"/>
         </w:rPr>
         <w:drawing>
           <wp:anchor behindDoc="0" distT="0" distB="0" distL="0" distR="0" simplePos="0" locked="0" layoutInCell="1" allowOverlap="1" relativeHeight="27">
@@ -5402,335 +5355,398 @@
       </w:pPr>
       <w:r>
         <w:rPr>
+          <w:rFonts w:ascii="Open Sans;Helvetica;sans-serif" w:hAnsi="Open Sans;Helvetica;sans-serif"/>
+          <w:i w:val="false"/>
+          <w:caps w:val="false"/>
+          <w:smallCaps w:val="false"/>
+          <w:color w:val="4F4F4F"/>
+          <w:spacing w:val="0"/>
+          <w:sz w:val="21"/>
+        </w:rPr>
+      </w:r>
+    </w:p>
+    <w:p>
+      <w:pPr>
+        <w:pStyle w:val="TextBody"/>
+        <w:spacing w:before="0" w:after="140"/>
+        <w:rPr>
+          <w:rFonts w:ascii="Open Sans;Helvetica;sans-serif" w:hAnsi="Open Sans;Helvetica;sans-serif"/>
+          <w:i w:val="false"/>
+          <w:i w:val="false"/>
+          <w:caps w:val="false"/>
+          <w:smallCaps w:val="false"/>
+          <w:color w:val="4F4F4F"/>
+          <w:spacing w:val="0"/>
+          <w:sz w:val="21"/>
+        </w:rPr>
+      </w:pPr>
+      <w:r>
+        <w:rPr>
+          <w:rFonts w:ascii="Open Sans;Helvetica;sans-serif" w:hAnsi="Open Sans;Helvetica;sans-serif"/>
+          <w:i w:val="false"/>
+          <w:caps w:val="false"/>
+          <w:smallCaps w:val="false"/>
+          <w:color w:val="4F4F4F"/>
+          <w:spacing w:val="0"/>
+          <w:sz w:val="21"/>
+        </w:rPr>
+      </w:r>
+    </w:p>
+    <w:p>
+      <w:pPr>
+        <w:pStyle w:val="TextBody"/>
+        <w:spacing w:before="0" w:after="140"/>
+        <w:rPr>
+          <w:rFonts w:ascii="Open Sans;Helvetica;sans-serif" w:hAnsi="Open Sans;Helvetica;sans-serif"/>
+          <w:i w:val="false"/>
+          <w:i w:val="false"/>
+          <w:caps w:val="false"/>
+          <w:smallCaps w:val="false"/>
+          <w:color w:val="4F4F4F"/>
+          <w:spacing w:val="0"/>
+          <w:sz w:val="21"/>
+        </w:rPr>
+      </w:pPr>
+      <w:r>
+        <w:rPr>
+          <w:rFonts w:ascii="Open Sans;Helvetica;sans-serif" w:hAnsi="Open Sans;Helvetica;sans-serif"/>
+          <w:i w:val="false"/>
+          <w:caps w:val="false"/>
+          <w:smallCaps w:val="false"/>
+          <w:color w:val="4F4F4F"/>
+          <w:spacing w:val="0"/>
+          <w:sz w:val="21"/>
+        </w:rPr>
+      </w:r>
+    </w:p>
+    <w:p>
+      <w:pPr>
+        <w:pStyle w:val="TextBody"/>
+        <w:spacing w:before="0" w:after="140"/>
+        <w:rPr>
+          <w:rFonts w:ascii="Open Sans;Helvetica;sans-serif" w:hAnsi="Open Sans;Helvetica;sans-serif"/>
+          <w:i w:val="false"/>
+          <w:i w:val="false"/>
+          <w:caps w:val="false"/>
+          <w:smallCaps w:val="false"/>
+          <w:color w:val="4F4F4F"/>
+          <w:spacing w:val="0"/>
+          <w:sz w:val="21"/>
+        </w:rPr>
+      </w:pPr>
+      <w:r>
+        <w:rPr>
+          <w:rFonts w:ascii="Open Sans;Helvetica;sans-serif" w:hAnsi="Open Sans;Helvetica;sans-serif"/>
+          <w:i w:val="false"/>
+          <w:caps w:val="false"/>
+          <w:smallCaps w:val="false"/>
+          <w:color w:val="4F4F4F"/>
+          <w:spacing w:val="0"/>
+          <w:sz w:val="21"/>
+        </w:rPr>
+      </w:r>
+    </w:p>
+    <w:p>
+      <w:pPr>
+        <w:pStyle w:val="TextBody"/>
+        <w:spacing w:before="0" w:after="140"/>
+        <w:rPr>
+          <w:rFonts w:ascii="Open Sans;Helvetica;sans-serif" w:hAnsi="Open Sans;Helvetica;sans-serif"/>
+          <w:i w:val="false"/>
+          <w:i w:val="false"/>
+          <w:caps w:val="false"/>
+          <w:smallCaps w:val="false"/>
+          <w:color w:val="4F4F4F"/>
+          <w:spacing w:val="0"/>
+          <w:sz w:val="21"/>
+        </w:rPr>
+      </w:pPr>
+      <w:r>
+        <w:rPr>
+          <w:rFonts w:ascii="Open Sans;Helvetica;sans-serif" w:hAnsi="Open Sans;Helvetica;sans-serif"/>
+          <w:i w:val="false"/>
+          <w:caps w:val="false"/>
+          <w:smallCaps w:val="false"/>
+          <w:color w:val="4F4F4F"/>
+          <w:spacing w:val="0"/>
+          <w:sz w:val="21"/>
+        </w:rPr>
+      </w:r>
+    </w:p>
+    <w:p>
+      <w:pPr>
+        <w:pStyle w:val="TextBody"/>
+        <w:spacing w:before="0" w:after="140"/>
+        <w:rPr>
+          <w:rFonts w:ascii="Open Sans;Helvetica;sans-serif" w:hAnsi="Open Sans;Helvetica;sans-serif"/>
+          <w:i w:val="false"/>
+          <w:i w:val="false"/>
+          <w:caps w:val="false"/>
+          <w:smallCaps w:val="false"/>
+          <w:color w:val="4F4F4F"/>
+          <w:spacing w:val="0"/>
+          <w:sz w:val="21"/>
+        </w:rPr>
+      </w:pPr>
+      <w:r>
+        <w:rPr>
+          <w:rFonts w:ascii="Open Sans;Helvetica;sans-serif" w:hAnsi="Open Sans;Helvetica;sans-serif"/>
+          <w:i w:val="false"/>
+          <w:caps w:val="false"/>
+          <w:smallCaps w:val="false"/>
+          <w:color w:val="4F4F4F"/>
+          <w:spacing w:val="0"/>
+          <w:sz w:val="21"/>
+        </w:rPr>
+      </w:r>
+    </w:p>
+    <w:p>
+      <w:pPr>
+        <w:pStyle w:val="TextBody"/>
+        <w:spacing w:before="0" w:after="140"/>
+        <w:rPr>
+          <w:rFonts w:ascii="Open Sans;Helvetica;sans-serif" w:hAnsi="Open Sans;Helvetica;sans-serif"/>
+          <w:i w:val="false"/>
+          <w:i w:val="false"/>
+          <w:caps w:val="false"/>
+          <w:smallCaps w:val="false"/>
+          <w:color w:val="4F4F4F"/>
+          <w:spacing w:val="0"/>
+          <w:sz w:val="21"/>
+        </w:rPr>
+      </w:pPr>
+      <w:r>
+        <w:rPr>
+          <w:rFonts w:ascii="Open Sans;Helvetica;sans-serif" w:hAnsi="Open Sans;Helvetica;sans-serif"/>
+          <w:i w:val="false"/>
+          <w:caps w:val="false"/>
+          <w:smallCaps w:val="false"/>
+          <w:color w:val="4F4F4F"/>
+          <w:spacing w:val="0"/>
+          <w:sz w:val="21"/>
+        </w:rPr>
+      </w:r>
+    </w:p>
+    <w:p>
+      <w:pPr>
+        <w:pStyle w:val="TextBody"/>
+        <w:spacing w:before="0" w:after="140"/>
+        <w:rPr>
+          <w:rFonts w:ascii="Open Sans;Helvetica;sans-serif" w:hAnsi="Open Sans;Helvetica;sans-serif"/>
+          <w:i w:val="false"/>
+          <w:i w:val="false"/>
+          <w:caps w:val="false"/>
+          <w:smallCaps w:val="false"/>
+          <w:color w:val="4F4F4F"/>
+          <w:spacing w:val="0"/>
+          <w:sz w:val="21"/>
+        </w:rPr>
+      </w:pPr>
+      <w:r>
+        <w:rPr>
+          <w:rFonts w:ascii="Open Sans;Helvetica;sans-serif" w:hAnsi="Open Sans;Helvetica;sans-serif"/>
+          <w:i w:val="false"/>
+          <w:caps w:val="false"/>
+          <w:smallCaps w:val="false"/>
+          <w:color w:val="4F4F4F"/>
+          <w:spacing w:val="0"/>
+          <w:sz w:val="21"/>
+        </w:rPr>
+      </w:r>
+    </w:p>
+    <w:p>
+      <w:pPr>
+        <w:pStyle w:val="TextBody"/>
+        <w:spacing w:before="0" w:after="140"/>
+        <w:rPr>
+          <w:rFonts w:ascii="Open Sans;Helvetica;sans-serif" w:hAnsi="Open Sans;Helvetica;sans-serif"/>
+          <w:i w:val="false"/>
+          <w:i w:val="false"/>
+          <w:caps w:val="false"/>
+          <w:smallCaps w:val="false"/>
+          <w:color w:val="4F4F4F"/>
+          <w:spacing w:val="0"/>
+          <w:sz w:val="21"/>
+        </w:rPr>
+      </w:pPr>
+      <w:r>
+        <w:rPr>
+          <w:rFonts w:ascii="Open Sans;Helvetica;sans-serif" w:hAnsi="Open Sans;Helvetica;sans-serif"/>
+          <w:i w:val="false"/>
+          <w:caps w:val="false"/>
+          <w:smallCaps w:val="false"/>
+          <w:color w:val="4F4F4F"/>
+          <w:spacing w:val="0"/>
+          <w:sz w:val="21"/>
+        </w:rPr>
+      </w:r>
+    </w:p>
+    <w:p>
+      <w:pPr>
+        <w:pStyle w:val="TextBody"/>
+        <w:spacing w:before="0" w:after="140"/>
+        <w:rPr>
+          <w:rFonts w:ascii="Open Sans;Helvetica;sans-serif" w:hAnsi="Open Sans;Helvetica;sans-serif"/>
+          <w:i w:val="false"/>
+          <w:i w:val="false"/>
+          <w:caps w:val="false"/>
+          <w:smallCaps w:val="false"/>
+          <w:color w:val="4F4F4F"/>
+          <w:spacing w:val="0"/>
+          <w:sz w:val="21"/>
+        </w:rPr>
+      </w:pPr>
+      <w:r>
+        <w:rPr>
+          <w:rFonts w:ascii="Open Sans;Helvetica;sans-serif" w:hAnsi="Open Sans;Helvetica;sans-serif"/>
+          <w:i w:val="false"/>
+          <w:caps w:val="false"/>
+          <w:smallCaps w:val="false"/>
+          <w:color w:val="4F4F4F"/>
+          <w:spacing w:val="0"/>
+          <w:sz w:val="21"/>
+        </w:rPr>
+      </w:r>
+    </w:p>
+    <w:p>
+      <w:pPr>
+        <w:pStyle w:val="TextBody"/>
+        <w:spacing w:before="0" w:after="140"/>
+        <w:rPr>
+          <w:rFonts w:ascii="Open Sans;Helvetica;sans-serif" w:hAnsi="Open Sans;Helvetica;sans-serif"/>
+          <w:i w:val="false"/>
+          <w:i w:val="false"/>
+          <w:caps w:val="false"/>
+          <w:smallCaps w:val="false"/>
+          <w:color w:val="4F4F4F"/>
+          <w:spacing w:val="0"/>
+          <w:sz w:val="21"/>
+        </w:rPr>
+      </w:pPr>
+      <w:r>
+        <w:rPr>
+          <w:rFonts w:ascii="Open Sans;Helvetica;sans-serif" w:hAnsi="Open Sans;Helvetica;sans-serif"/>
+          <w:i w:val="false"/>
+          <w:caps w:val="false"/>
+          <w:smallCaps w:val="false"/>
+          <w:color w:val="4F4F4F"/>
+          <w:spacing w:val="0"/>
+          <w:sz w:val="21"/>
+        </w:rPr>
+      </w:r>
+    </w:p>
+    <w:p>
+      <w:pPr>
+        <w:pStyle w:val="TextBody"/>
+        <w:spacing w:before="0" w:after="140"/>
+        <w:rPr>
+          <w:rFonts w:ascii="Open Sans;Helvetica;sans-serif" w:hAnsi="Open Sans;Helvetica;sans-serif"/>
+          <w:i w:val="false"/>
+          <w:i w:val="false"/>
+          <w:caps w:val="false"/>
+          <w:smallCaps w:val="false"/>
+          <w:color w:val="4F4F4F"/>
+          <w:spacing w:val="0"/>
+          <w:sz w:val="21"/>
+        </w:rPr>
+      </w:pPr>
+      <w:r>
+        <w:rPr>
+          <w:rFonts w:ascii="Open Sans;Helvetica;sans-serif" w:hAnsi="Open Sans;Helvetica;sans-serif"/>
+          <w:i w:val="false"/>
+          <w:caps w:val="false"/>
+          <w:smallCaps w:val="false"/>
+          <w:color w:val="4F4F4F"/>
+          <w:spacing w:val="0"/>
+          <w:sz w:val="21"/>
+        </w:rPr>
+      </w:r>
+    </w:p>
+    <w:p>
+      <w:pPr>
+        <w:pStyle w:val="TextBody"/>
+        <w:spacing w:before="0" w:after="140"/>
+        <w:rPr>
+          <w:rFonts w:ascii="Open Sans;Helvetica;sans-serif" w:hAnsi="Open Sans;Helvetica;sans-serif"/>
+          <w:i w:val="false"/>
+          <w:i w:val="false"/>
+          <w:caps w:val="false"/>
+          <w:smallCaps w:val="false"/>
+          <w:color w:val="4F4F4F"/>
+          <w:spacing w:val="0"/>
+          <w:sz w:val="21"/>
+        </w:rPr>
+      </w:pPr>
+      <w:r>
+        <w:rPr>
+          <w:rFonts w:ascii="Open Sans;Helvetica;sans-serif" w:hAnsi="Open Sans;Helvetica;sans-serif"/>
+          <w:i w:val="false"/>
+          <w:caps w:val="false"/>
+          <w:smallCaps w:val="false"/>
+          <w:color w:val="4F4F4F"/>
+          <w:spacing w:val="0"/>
+          <w:sz w:val="21"/>
+        </w:rPr>
+      </w:r>
+    </w:p>
+    <w:p>
+      <w:pPr>
+        <w:pStyle w:val="TextBody"/>
+        <w:spacing w:before="0" w:after="140"/>
+        <w:rPr>
+          <w:rFonts w:ascii="Open Sans;Helvetica;sans-serif" w:hAnsi="Open Sans;Helvetica;sans-serif"/>
+          <w:i w:val="false"/>
+          <w:i w:val="false"/>
+          <w:caps w:val="false"/>
+          <w:smallCaps w:val="false"/>
+          <w:color w:val="4F4F4F"/>
+          <w:spacing w:val="0"/>
+          <w:sz w:val="21"/>
+        </w:rPr>
+      </w:pPr>
+      <w:r>
+        <w:rPr>
+          <w:rFonts w:ascii="Open Sans;Helvetica;sans-serif" w:hAnsi="Open Sans;Helvetica;sans-serif"/>
+          <w:i w:val="false"/>
+          <w:caps w:val="false"/>
+          <w:smallCaps w:val="false"/>
+          <w:color w:val="4F4F4F"/>
+          <w:spacing w:val="0"/>
+          <w:sz w:val="21"/>
+        </w:rPr>
+      </w:r>
+    </w:p>
+    <w:p>
+      <w:pPr>
+        <w:pStyle w:val="TextBody"/>
+        <w:spacing w:before="0" w:after="140"/>
+        <w:rPr>
+          <w:rFonts w:ascii="Open Sans;Helvetica;sans-serif" w:hAnsi="Open Sans;Helvetica;sans-serif"/>
+          <w:b w:val="false"/>
           <w:b w:val="false"/>
           <w:bCs w:val="false"/>
+          <w:i w:val="false"/>
+          <w:i w:val="false"/>
+          <w:caps w:val="false"/>
+          <w:smallCaps w:val="false"/>
+          <w:color w:val="4F4F4F"/>
+          <w:spacing w:val="0"/>
+          <w:sz w:val="21"/>
           <w:u w:val="none"/>
         </w:rPr>
-      </w:r>
-    </w:p>
-    <w:p>
-      <w:pPr>
-        <w:pStyle w:val="TextBody"/>
-        <w:spacing w:before="0" w:after="140"/>
-        <w:rPr>
-          <w:rFonts w:ascii="Open Sans;Helvetica;sans-serif" w:hAnsi="Open Sans;Helvetica;sans-serif"/>
-          <w:i w:val="false"/>
-          <w:i w:val="false"/>
-          <w:caps w:val="false"/>
-          <w:smallCaps w:val="false"/>
-          <w:color w:val="4F4F4F"/>
-          <w:spacing w:val="0"/>
-          <w:sz w:val="21"/>
-        </w:rPr>
-      </w:pPr>
-      <w:r>
-        <w:rPr>
+      </w:pPr>
+      <w:r>
+        <w:rPr>
+          <w:rFonts w:ascii="Open Sans;Helvetica;sans-serif" w:hAnsi="Open Sans;Helvetica;sans-serif"/>
           <w:b w:val="false"/>
           <w:bCs w:val="false"/>
+          <w:i w:val="false"/>
+          <w:caps w:val="false"/>
+          <w:smallCaps w:val="false"/>
+          <w:color w:val="4F4F4F"/>
+          <w:spacing w:val="0"/>
+          <w:sz w:val="21"/>
           <w:u w:val="none"/>
-        </w:rPr>
-      </w:r>
-    </w:p>
-    <w:p>
-      <w:pPr>
-        <w:pStyle w:val="TextBody"/>
-        <w:spacing w:before="0" w:after="140"/>
-        <w:rPr>
-          <w:rFonts w:ascii="Open Sans;Helvetica;sans-serif" w:hAnsi="Open Sans;Helvetica;sans-serif"/>
-          <w:i w:val="false"/>
-          <w:i w:val="false"/>
-          <w:caps w:val="false"/>
-          <w:smallCaps w:val="false"/>
-          <w:color w:val="4F4F4F"/>
-          <w:spacing w:val="0"/>
-          <w:sz w:val="21"/>
-        </w:rPr>
-      </w:pPr>
-      <w:r>
-        <w:rPr>
-          <w:b w:val="false"/>
-          <w:bCs w:val="false"/>
-          <w:u w:val="none"/>
-        </w:rPr>
-      </w:r>
-    </w:p>
-    <w:p>
-      <w:pPr>
-        <w:pStyle w:val="TextBody"/>
-        <w:spacing w:before="0" w:after="140"/>
-        <w:rPr>
-          <w:rFonts w:ascii="Open Sans;Helvetica;sans-serif" w:hAnsi="Open Sans;Helvetica;sans-serif"/>
-          <w:i w:val="false"/>
-          <w:i w:val="false"/>
-          <w:caps w:val="false"/>
-          <w:smallCaps w:val="false"/>
-          <w:color w:val="4F4F4F"/>
-          <w:spacing w:val="0"/>
-          <w:sz w:val="21"/>
-        </w:rPr>
-      </w:pPr>
-      <w:r>
-        <w:rPr>
-          <w:b w:val="false"/>
-          <w:bCs w:val="false"/>
-          <w:u w:val="none"/>
-        </w:rPr>
-      </w:r>
-    </w:p>
-    <w:p>
-      <w:pPr>
-        <w:pStyle w:val="TextBody"/>
-        <w:spacing w:before="0" w:after="140"/>
-        <w:rPr>
-          <w:rFonts w:ascii="Open Sans;Helvetica;sans-serif" w:hAnsi="Open Sans;Helvetica;sans-serif"/>
-          <w:i w:val="false"/>
-          <w:i w:val="false"/>
-          <w:caps w:val="false"/>
-          <w:smallCaps w:val="false"/>
-          <w:color w:val="4F4F4F"/>
-          <w:spacing w:val="0"/>
-          <w:sz w:val="21"/>
-        </w:rPr>
-      </w:pPr>
-      <w:r>
-        <w:rPr>
-          <w:b w:val="false"/>
-          <w:bCs w:val="false"/>
-          <w:u w:val="none"/>
-        </w:rPr>
-      </w:r>
-    </w:p>
-    <w:p>
-      <w:pPr>
-        <w:pStyle w:val="TextBody"/>
-        <w:spacing w:before="0" w:after="140"/>
-        <w:rPr>
-          <w:rFonts w:ascii="Open Sans;Helvetica;sans-serif" w:hAnsi="Open Sans;Helvetica;sans-serif"/>
-          <w:i w:val="false"/>
-          <w:i w:val="false"/>
-          <w:caps w:val="false"/>
-          <w:smallCaps w:val="false"/>
-          <w:color w:val="4F4F4F"/>
-          <w:spacing w:val="0"/>
-          <w:sz w:val="21"/>
-        </w:rPr>
-      </w:pPr>
-      <w:r>
-        <w:rPr>
-          <w:b w:val="false"/>
-          <w:bCs w:val="false"/>
-          <w:u w:val="none"/>
-        </w:rPr>
-      </w:r>
-    </w:p>
-    <w:p>
-      <w:pPr>
-        <w:pStyle w:val="TextBody"/>
-        <w:spacing w:before="0" w:after="140"/>
-        <w:rPr>
-          <w:rFonts w:ascii="Open Sans;Helvetica;sans-serif" w:hAnsi="Open Sans;Helvetica;sans-serif"/>
-          <w:i w:val="false"/>
-          <w:i w:val="false"/>
-          <w:caps w:val="false"/>
-          <w:smallCaps w:val="false"/>
-          <w:color w:val="4F4F4F"/>
-          <w:spacing w:val="0"/>
-          <w:sz w:val="21"/>
-        </w:rPr>
-      </w:pPr>
-      <w:r>
-        <w:rPr>
-          <w:b w:val="false"/>
-          <w:bCs w:val="false"/>
-          <w:u w:val="none"/>
-        </w:rPr>
-      </w:r>
-    </w:p>
-    <w:p>
-      <w:pPr>
-        <w:pStyle w:val="TextBody"/>
-        <w:spacing w:before="0" w:after="140"/>
-        <w:rPr>
-          <w:rFonts w:ascii="Open Sans;Helvetica;sans-serif" w:hAnsi="Open Sans;Helvetica;sans-serif"/>
-          <w:i w:val="false"/>
-          <w:i w:val="false"/>
-          <w:caps w:val="false"/>
-          <w:smallCaps w:val="false"/>
-          <w:color w:val="4F4F4F"/>
-          <w:spacing w:val="0"/>
-          <w:sz w:val="21"/>
-        </w:rPr>
-      </w:pPr>
-      <w:r>
-        <w:rPr>
-          <w:b w:val="false"/>
-          <w:bCs w:val="false"/>
-          <w:u w:val="none"/>
-        </w:rPr>
-      </w:r>
-    </w:p>
-    <w:p>
-      <w:pPr>
-        <w:pStyle w:val="TextBody"/>
-        <w:spacing w:before="0" w:after="140"/>
-        <w:rPr>
-          <w:rFonts w:ascii="Open Sans;Helvetica;sans-serif" w:hAnsi="Open Sans;Helvetica;sans-serif"/>
-          <w:i w:val="false"/>
-          <w:i w:val="false"/>
-          <w:caps w:val="false"/>
-          <w:smallCaps w:val="false"/>
-          <w:color w:val="4F4F4F"/>
-          <w:spacing w:val="0"/>
-          <w:sz w:val="21"/>
-        </w:rPr>
-      </w:pPr>
-      <w:r>
-        <w:rPr>
-          <w:b w:val="false"/>
-          <w:bCs w:val="false"/>
-          <w:u w:val="none"/>
-        </w:rPr>
-      </w:r>
-    </w:p>
-    <w:p>
-      <w:pPr>
-        <w:pStyle w:val="TextBody"/>
-        <w:spacing w:before="0" w:after="140"/>
-        <w:rPr>
-          <w:rFonts w:ascii="Open Sans;Helvetica;sans-serif" w:hAnsi="Open Sans;Helvetica;sans-serif"/>
-          <w:i w:val="false"/>
-          <w:i w:val="false"/>
-          <w:caps w:val="false"/>
-          <w:smallCaps w:val="false"/>
-          <w:color w:val="4F4F4F"/>
-          <w:spacing w:val="0"/>
-          <w:sz w:val="21"/>
-        </w:rPr>
-      </w:pPr>
-      <w:r>
-        <w:rPr>
-          <w:b w:val="false"/>
-          <w:bCs w:val="false"/>
-          <w:u w:val="none"/>
-        </w:rPr>
-      </w:r>
-    </w:p>
-    <w:p>
-      <w:pPr>
-        <w:pStyle w:val="TextBody"/>
-        <w:spacing w:before="0" w:after="140"/>
-        <w:rPr>
-          <w:rFonts w:ascii="Open Sans;Helvetica;sans-serif" w:hAnsi="Open Sans;Helvetica;sans-serif"/>
-          <w:i w:val="false"/>
-          <w:i w:val="false"/>
-          <w:caps w:val="false"/>
-          <w:smallCaps w:val="false"/>
-          <w:color w:val="4F4F4F"/>
-          <w:spacing w:val="0"/>
-          <w:sz w:val="21"/>
-        </w:rPr>
-      </w:pPr>
-      <w:r>
-        <w:rPr>
-          <w:b w:val="false"/>
-          <w:bCs w:val="false"/>
-          <w:u w:val="none"/>
-        </w:rPr>
-      </w:r>
-    </w:p>
-    <w:p>
-      <w:pPr>
-        <w:pStyle w:val="TextBody"/>
-        <w:spacing w:before="0" w:after="140"/>
-        <w:rPr>
-          <w:rFonts w:ascii="Open Sans;Helvetica;sans-serif" w:hAnsi="Open Sans;Helvetica;sans-serif"/>
-          <w:i w:val="false"/>
-          <w:i w:val="false"/>
-          <w:caps w:val="false"/>
-          <w:smallCaps w:val="false"/>
-          <w:color w:val="4F4F4F"/>
-          <w:spacing w:val="0"/>
-          <w:sz w:val="21"/>
-        </w:rPr>
-      </w:pPr>
-      <w:r>
-        <w:rPr>
-          <w:b w:val="false"/>
-          <w:bCs w:val="false"/>
-          <w:u w:val="none"/>
-        </w:rPr>
-      </w:r>
-    </w:p>
-    <w:p>
-      <w:pPr>
-        <w:pStyle w:val="TextBody"/>
-        <w:spacing w:before="0" w:after="140"/>
-        <w:rPr>
-          <w:rFonts w:ascii="Open Sans;Helvetica;sans-serif" w:hAnsi="Open Sans;Helvetica;sans-serif"/>
-          <w:i w:val="false"/>
-          <w:i w:val="false"/>
-          <w:caps w:val="false"/>
-          <w:smallCaps w:val="false"/>
-          <w:color w:val="4F4F4F"/>
-          <w:spacing w:val="0"/>
-          <w:sz w:val="21"/>
-        </w:rPr>
-      </w:pPr>
-      <w:r>
-        <w:rPr>
-          <w:b w:val="false"/>
-          <w:bCs w:val="false"/>
-          <w:u w:val="none"/>
-        </w:rPr>
-      </w:r>
-    </w:p>
-    <w:p>
-      <w:pPr>
-        <w:pStyle w:val="TextBody"/>
-        <w:spacing w:before="0" w:after="140"/>
-        <w:rPr>
-          <w:rFonts w:ascii="Open Sans;Helvetica;sans-serif" w:hAnsi="Open Sans;Helvetica;sans-serif"/>
-          <w:i w:val="false"/>
-          <w:i w:val="false"/>
-          <w:caps w:val="false"/>
-          <w:smallCaps w:val="false"/>
-          <w:color w:val="4F4F4F"/>
-          <w:spacing w:val="0"/>
-          <w:sz w:val="21"/>
-        </w:rPr>
-      </w:pPr>
-      <w:r>
-        <w:rPr>
-          <w:b w:val="false"/>
-          <w:bCs w:val="false"/>
-          <w:u w:val="none"/>
-        </w:rPr>
-      </w:r>
-    </w:p>
-    <w:p>
-      <w:pPr>
-        <w:pStyle w:val="TextBody"/>
-        <w:spacing w:before="0" w:after="140"/>
-        <w:rPr>
-          <w:rFonts w:ascii="Open Sans;Helvetica;sans-serif" w:hAnsi="Open Sans;Helvetica;sans-serif"/>
-          <w:b w:val="false"/>
-          <w:b w:val="false"/>
-          <w:bCs w:val="false"/>
-          <w:i w:val="false"/>
-          <w:i w:val="false"/>
-          <w:caps w:val="false"/>
-          <w:smallCaps w:val="false"/>
-          <w:color w:val="4F4F4F"/>
-          <w:spacing w:val="0"/>
-          <w:sz w:val="21"/>
-          <w:u w:val="none"/>
-        </w:rPr>
-      </w:pPr>
-      <w:r>
-        <w:rPr>
-          <w:b/>
-          <w:bCs/>
-          <w:u w:val="single"/>
         </w:rPr>
       </w:r>
       <w:r>
@@ -5808,9 +5824,13 @@
       </w:pPr>
       <w:r>
         <w:rPr>
-          <w:b w:val="false"/>
-          <w:bCs w:val="false"/>
-          <w:u w:val="none"/>
+          <w:rFonts w:ascii="Open Sans;Helvetica;sans-serif" w:hAnsi="Open Sans;Helvetica;sans-serif"/>
+          <w:i w:val="false"/>
+          <w:caps w:val="false"/>
+          <w:smallCaps w:val="false"/>
+          <w:color w:val="4F4F4F"/>
+          <w:spacing w:val="0"/>
+          <w:sz w:val="21"/>
         </w:rPr>
         <w:drawing>
           <wp:anchor behindDoc="0" distT="0" distB="0" distL="0" distR="0" simplePos="0" locked="0" layoutInCell="1" allowOverlap="1" relativeHeight="28">
@@ -5876,9 +5896,13 @@
       </w:pPr>
       <w:r>
         <w:rPr>
-          <w:b w:val="false"/>
-          <w:bCs w:val="false"/>
-          <w:u w:val="none"/>
+          <w:rFonts w:ascii="Open Sans;Helvetica;sans-serif" w:hAnsi="Open Sans;Helvetica;sans-serif"/>
+          <w:i w:val="false"/>
+          <w:caps w:val="false"/>
+          <w:smallCaps w:val="false"/>
+          <w:color w:val="4F4F4F"/>
+          <w:spacing w:val="0"/>
+          <w:sz w:val="21"/>
         </w:rPr>
       </w:r>
     </w:p>
@@ -5899,9 +5923,13 @@
       </w:pPr>
       <w:r>
         <w:rPr>
-          <w:b w:val="false"/>
-          <w:bCs w:val="false"/>
-          <w:u w:val="none"/>
+          <w:rFonts w:ascii="Open Sans;Helvetica;sans-serif" w:hAnsi="Open Sans;Helvetica;sans-serif"/>
+          <w:i w:val="false"/>
+          <w:caps w:val="false"/>
+          <w:smallCaps w:val="false"/>
+          <w:color w:val="4F4F4F"/>
+          <w:spacing w:val="0"/>
+          <w:sz w:val="21"/>
         </w:rPr>
       </w:r>
     </w:p>
@@ -5922,9 +5950,13 @@
       </w:pPr>
       <w:r>
         <w:rPr>
-          <w:b w:val="false"/>
-          <w:bCs w:val="false"/>
-          <w:u w:val="none"/>
+          <w:rFonts w:ascii="Open Sans;Helvetica;sans-serif" w:hAnsi="Open Sans;Helvetica;sans-serif"/>
+          <w:i w:val="false"/>
+          <w:caps w:val="false"/>
+          <w:smallCaps w:val="false"/>
+          <w:color w:val="4F4F4F"/>
+          <w:spacing w:val="0"/>
+          <w:sz w:val="21"/>
         </w:rPr>
       </w:r>
     </w:p>
@@ -6026,9 +6058,13 @@
       </w:pPr>
       <w:r>
         <w:rPr>
-          <w:b w:val="false"/>
-          <w:bCs w:val="false"/>
-          <w:u w:val="none"/>
+          <w:rFonts w:ascii="Open Sans;Helvetica;sans-serif" w:hAnsi="Open Sans;Helvetica;sans-serif"/>
+          <w:i w:val="false"/>
+          <w:caps w:val="false"/>
+          <w:smallCaps w:val="false"/>
+          <w:color w:val="4F4F4F"/>
+          <w:spacing w:val="0"/>
+          <w:sz w:val="21"/>
         </w:rPr>
         <w:drawing>
           <wp:anchor behindDoc="0" distT="0" distB="0" distL="0" distR="0" simplePos="0" locked="0" layoutInCell="1" allowOverlap="1" relativeHeight="29">
@@ -6184,9 +6220,13 @@
       </w:pPr>
       <w:r>
         <w:rPr>
-          <w:b w:val="false"/>
-          <w:bCs w:val="false"/>
-          <w:u w:val="none"/>
+          <w:rFonts w:ascii="Open Sans;Helvetica;sans-serif" w:hAnsi="Open Sans;Helvetica;sans-serif"/>
+          <w:i w:val="false"/>
+          <w:caps w:val="false"/>
+          <w:smallCaps w:val="false"/>
+          <w:color w:val="4F4F4F"/>
+          <w:spacing w:val="0"/>
+          <w:sz w:val="21"/>
         </w:rPr>
       </w:r>
     </w:p>
@@ -6207,9 +6247,13 @@
       </w:pPr>
       <w:r>
         <w:rPr>
-          <w:b w:val="false"/>
-          <w:bCs w:val="false"/>
-          <w:u w:val="none"/>
+          <w:rFonts w:ascii="Open Sans;Helvetica;sans-serif" w:hAnsi="Open Sans;Helvetica;sans-serif"/>
+          <w:i w:val="false"/>
+          <w:caps w:val="false"/>
+          <w:smallCaps w:val="false"/>
+          <w:color w:val="4F4F4F"/>
+          <w:spacing w:val="0"/>
+          <w:sz w:val="21"/>
         </w:rPr>
       </w:r>
     </w:p>
@@ -6230,9 +6274,13 @@
       </w:pPr>
       <w:r>
         <w:rPr>
-          <w:b w:val="false"/>
-          <w:bCs w:val="false"/>
-          <w:u w:val="none"/>
+          <w:rFonts w:ascii="Open Sans;Helvetica;sans-serif" w:hAnsi="Open Sans;Helvetica;sans-serif"/>
+          <w:i w:val="false"/>
+          <w:caps w:val="false"/>
+          <w:smallCaps w:val="false"/>
+          <w:color w:val="4F4F4F"/>
+          <w:spacing w:val="0"/>
+          <w:sz w:val="21"/>
         </w:rPr>
       </w:r>
     </w:p>
@@ -6253,9 +6301,13 @@
       </w:pPr>
       <w:r>
         <w:rPr>
-          <w:b w:val="false"/>
-          <w:bCs w:val="false"/>
-          <w:u w:val="none"/>
+          <w:rFonts w:ascii="Open Sans;Helvetica;sans-serif" w:hAnsi="Open Sans;Helvetica;sans-serif"/>
+          <w:i w:val="false"/>
+          <w:caps w:val="false"/>
+          <w:smallCaps w:val="false"/>
+          <w:color w:val="4F4F4F"/>
+          <w:spacing w:val="0"/>
+          <w:sz w:val="21"/>
         </w:rPr>
       </w:r>
     </w:p>
@@ -6276,9 +6328,13 @@
       </w:pPr>
       <w:r>
         <w:rPr>
-          <w:b w:val="false"/>
-          <w:bCs w:val="false"/>
-          <w:u w:val="none"/>
+          <w:rFonts w:ascii="Open Sans;Helvetica;sans-serif" w:hAnsi="Open Sans;Helvetica;sans-serif"/>
+          <w:i w:val="false"/>
+          <w:caps w:val="false"/>
+          <w:smallCaps w:val="false"/>
+          <w:color w:val="4F4F4F"/>
+          <w:spacing w:val="0"/>
+          <w:sz w:val="21"/>
         </w:rPr>
       </w:r>
     </w:p>
@@ -6299,9 +6355,13 @@
       </w:pPr>
       <w:r>
         <w:rPr>
-          <w:b w:val="false"/>
-          <w:bCs w:val="false"/>
-          <w:u w:val="none"/>
+          <w:rFonts w:ascii="Open Sans;Helvetica;sans-serif" w:hAnsi="Open Sans;Helvetica;sans-serif"/>
+          <w:i w:val="false"/>
+          <w:caps w:val="false"/>
+          <w:smallCaps w:val="false"/>
+          <w:color w:val="4F4F4F"/>
+          <w:spacing w:val="0"/>
+          <w:sz w:val="21"/>
         </w:rPr>
       </w:r>
     </w:p>
@@ -6322,9 +6382,13 @@
       </w:pPr>
       <w:r>
         <w:rPr>
-          <w:b w:val="false"/>
-          <w:bCs w:val="false"/>
-          <w:u w:val="none"/>
+          <w:rFonts w:ascii="Open Sans;Helvetica;sans-serif" w:hAnsi="Open Sans;Helvetica;sans-serif"/>
+          <w:i w:val="false"/>
+          <w:caps w:val="false"/>
+          <w:smallCaps w:val="false"/>
+          <w:color w:val="4F4F4F"/>
+          <w:spacing w:val="0"/>
+          <w:sz w:val="21"/>
         </w:rPr>
       </w:r>
     </w:p>
@@ -6345,9 +6409,13 @@
       </w:pPr>
       <w:r>
         <w:rPr>
-          <w:b w:val="false"/>
-          <w:bCs w:val="false"/>
-          <w:u w:val="none"/>
+          <w:rFonts w:ascii="Open Sans;Helvetica;sans-serif" w:hAnsi="Open Sans;Helvetica;sans-serif"/>
+          <w:i w:val="false"/>
+          <w:caps w:val="false"/>
+          <w:smallCaps w:val="false"/>
+          <w:color w:val="4F4F4F"/>
+          <w:spacing w:val="0"/>
+          <w:sz w:val="21"/>
         </w:rPr>
         <w:drawing>
           <wp:anchor behindDoc="0" distT="0" distB="0" distL="0" distR="0" simplePos="0" locked="0" layoutInCell="1" allowOverlap="1" relativeHeight="30">
@@ -6458,9 +6526,13 @@
       </w:pPr>
       <w:r>
         <w:rPr>
-          <w:b w:val="false"/>
-          <w:bCs w:val="false"/>
-          <w:u w:val="none"/>
+          <w:rFonts w:ascii="Open Sans;Helvetica;sans-serif" w:hAnsi="Open Sans;Helvetica;sans-serif"/>
+          <w:i w:val="false"/>
+          <w:caps w:val="false"/>
+          <w:smallCaps w:val="false"/>
+          <w:color w:val="4F4F4F"/>
+          <w:spacing w:val="0"/>
+          <w:sz w:val="21"/>
         </w:rPr>
       </w:r>
     </w:p>
@@ -6481,9 +6553,13 @@
       </w:pPr>
       <w:r>
         <w:rPr>
-          <w:b w:val="false"/>
-          <w:bCs w:val="false"/>
-          <w:u w:val="none"/>
+          <w:rFonts w:ascii="Open Sans;Helvetica;sans-serif" w:hAnsi="Open Sans;Helvetica;sans-serif"/>
+          <w:i w:val="false"/>
+          <w:caps w:val="false"/>
+          <w:smallCaps w:val="false"/>
+          <w:color w:val="4F4F4F"/>
+          <w:spacing w:val="0"/>
+          <w:sz w:val="21"/>
         </w:rPr>
       </w:r>
     </w:p>
@@ -6504,9 +6580,13 @@
       </w:pPr>
       <w:r>
         <w:rPr>
-          <w:b w:val="false"/>
-          <w:bCs w:val="false"/>
-          <w:u w:val="none"/>
+          <w:rFonts w:ascii="Open Sans;Helvetica;sans-serif" w:hAnsi="Open Sans;Helvetica;sans-serif"/>
+          <w:i w:val="false"/>
+          <w:caps w:val="false"/>
+          <w:smallCaps w:val="false"/>
+          <w:color w:val="4F4F4F"/>
+          <w:spacing w:val="0"/>
+          <w:sz w:val="21"/>
         </w:rPr>
       </w:r>
     </w:p>
@@ -6527,9 +6607,13 @@
       </w:pPr>
       <w:r>
         <w:rPr>
-          <w:b w:val="false"/>
-          <w:bCs w:val="false"/>
-          <w:u w:val="none"/>
+          <w:rFonts w:ascii="Open Sans;Helvetica;sans-serif" w:hAnsi="Open Sans;Helvetica;sans-serif"/>
+          <w:i w:val="false"/>
+          <w:caps w:val="false"/>
+          <w:smallCaps w:val="false"/>
+          <w:color w:val="4F4F4F"/>
+          <w:spacing w:val="0"/>
+          <w:sz w:val="21"/>
         </w:rPr>
       </w:r>
     </w:p>
@@ -6550,9 +6634,13 @@
       </w:pPr>
       <w:r>
         <w:rPr>
-          <w:b w:val="false"/>
-          <w:bCs w:val="false"/>
-          <w:u w:val="none"/>
+          <w:rFonts w:ascii="Open Sans;Helvetica;sans-serif" w:hAnsi="Open Sans;Helvetica;sans-serif"/>
+          <w:i w:val="false"/>
+          <w:caps w:val="false"/>
+          <w:smallCaps w:val="false"/>
+          <w:color w:val="4F4F4F"/>
+          <w:spacing w:val="0"/>
+          <w:sz w:val="21"/>
         </w:rPr>
       </w:r>
     </w:p>
@@ -6573,9 +6661,13 @@
       </w:pPr>
       <w:r>
         <w:rPr>
-          <w:b w:val="false"/>
-          <w:bCs w:val="false"/>
-          <w:u w:val="none"/>
+          <w:rFonts w:ascii="Open Sans;Helvetica;sans-serif" w:hAnsi="Open Sans;Helvetica;sans-serif"/>
+          <w:i w:val="false"/>
+          <w:caps w:val="false"/>
+          <w:smallCaps w:val="false"/>
+          <w:color w:val="4F4F4F"/>
+          <w:spacing w:val="0"/>
+          <w:sz w:val="21"/>
         </w:rPr>
       </w:r>
       <w:r>
@@ -6626,9 +6718,13 @@
       </w:pPr>
       <w:r>
         <w:rPr>
-          <w:b w:val="false"/>
-          <w:bCs w:val="false"/>
-          <w:u w:val="none"/>
+          <w:rFonts w:ascii="Open Sans;Helvetica;sans-serif" w:hAnsi="Open Sans;Helvetica;sans-serif"/>
+          <w:i w:val="false"/>
+          <w:caps w:val="false"/>
+          <w:smallCaps w:val="false"/>
+          <w:color w:val="4F4F4F"/>
+          <w:spacing w:val="0"/>
+          <w:sz w:val="21"/>
         </w:rPr>
         <w:drawing>
           <wp:anchor behindDoc="0" distT="0" distB="0" distL="0" distR="0" simplePos="0" locked="0" layoutInCell="1" allowOverlap="1" relativeHeight="34">
@@ -6739,9 +6835,13 @@
       </w:pPr>
       <w:r>
         <w:rPr>
-          <w:b w:val="false"/>
-          <w:bCs w:val="false"/>
-          <w:u w:val="none"/>
+          <w:rFonts w:ascii="Open Sans;Helvetica;sans-serif" w:hAnsi="Open Sans;Helvetica;sans-serif"/>
+          <w:i w:val="false"/>
+          <w:caps w:val="false"/>
+          <w:smallCaps w:val="false"/>
+          <w:color w:val="4F4F4F"/>
+          <w:spacing w:val="0"/>
+          <w:sz w:val="21"/>
         </w:rPr>
       </w:r>
       <w:r>
@@ -6792,9 +6892,13 @@
       </w:pPr>
       <w:r>
         <w:rPr>
-          <w:b w:val="false"/>
-          <w:bCs w:val="false"/>
-          <w:u w:val="none"/>
+          <w:rFonts w:ascii="Open Sans;Helvetica;sans-serif" w:hAnsi="Open Sans;Helvetica;sans-serif"/>
+          <w:i w:val="false"/>
+          <w:caps w:val="false"/>
+          <w:smallCaps w:val="false"/>
+          <w:color w:val="4F4F4F"/>
+          <w:spacing w:val="0"/>
+          <w:sz w:val="21"/>
         </w:rPr>
         <w:drawing>
           <wp:anchor behindDoc="0" distT="0" distB="0" distL="0" distR="0" simplePos="0" locked="0" layoutInCell="1" allowOverlap="1" relativeHeight="36">
@@ -6860,9 +6964,13 @@
       </w:pPr>
       <w:r>
         <w:rPr>
-          <w:b w:val="false"/>
-          <w:bCs w:val="false"/>
-          <w:u w:val="none"/>
+          <w:rFonts w:ascii="Open Sans;Helvetica;sans-serif" w:hAnsi="Open Sans;Helvetica;sans-serif"/>
+          <w:i w:val="false"/>
+          <w:caps w:val="false"/>
+          <w:smallCaps w:val="false"/>
+          <w:color w:val="4F4F4F"/>
+          <w:spacing w:val="0"/>
+          <w:sz w:val="21"/>
         </w:rPr>
         <w:drawing>
           <wp:anchor behindDoc="0" distT="0" distB="0" distL="0" distR="0" simplePos="0" locked="0" layoutInCell="1" allowOverlap="1" relativeHeight="37">
@@ -6973,9 +7081,13 @@
       </w:pPr>
       <w:r>
         <w:rPr>
-          <w:b w:val="false"/>
-          <w:bCs w:val="false"/>
-          <w:u w:val="none"/>
+          <w:rFonts w:ascii="Open Sans;Helvetica;sans-serif" w:hAnsi="Open Sans;Helvetica;sans-serif"/>
+          <w:i w:val="false"/>
+          <w:caps w:val="false"/>
+          <w:smallCaps w:val="false"/>
+          <w:color w:val="4F4F4F"/>
+          <w:spacing w:val="0"/>
+          <w:sz w:val="21"/>
         </w:rPr>
       </w:r>
     </w:p>
@@ -6996,9 +7108,13 @@
       </w:pPr>
       <w:r>
         <w:rPr>
-          <w:b w:val="false"/>
-          <w:bCs w:val="false"/>
-          <w:u w:val="none"/>
+          <w:rFonts w:ascii="Open Sans;Helvetica;sans-serif" w:hAnsi="Open Sans;Helvetica;sans-serif"/>
+          <w:i w:val="false"/>
+          <w:caps w:val="false"/>
+          <w:smallCaps w:val="false"/>
+          <w:color w:val="4F4F4F"/>
+          <w:spacing w:val="0"/>
+          <w:sz w:val="21"/>
         </w:rPr>
       </w:r>
     </w:p>
@@ -7019,9 +7135,13 @@
       </w:pPr>
       <w:r>
         <w:rPr>
-          <w:b w:val="false"/>
-          <w:bCs w:val="false"/>
-          <w:u w:val="none"/>
+          <w:rFonts w:ascii="Open Sans;Helvetica;sans-serif" w:hAnsi="Open Sans;Helvetica;sans-serif"/>
+          <w:i w:val="false"/>
+          <w:caps w:val="false"/>
+          <w:smallCaps w:val="false"/>
+          <w:color w:val="4F4F4F"/>
+          <w:spacing w:val="0"/>
+          <w:sz w:val="21"/>
         </w:rPr>
       </w:r>
     </w:p>
@@ -7042,9 +7162,13 @@
       </w:pPr>
       <w:r>
         <w:rPr>
-          <w:b w:val="false"/>
-          <w:bCs w:val="false"/>
-          <w:u w:val="none"/>
+          <w:rFonts w:ascii="Open Sans;Helvetica;sans-serif" w:hAnsi="Open Sans;Helvetica;sans-serif"/>
+          <w:i w:val="false"/>
+          <w:caps w:val="false"/>
+          <w:smallCaps w:val="false"/>
+          <w:color w:val="4F4F4F"/>
+          <w:spacing w:val="0"/>
+          <w:sz w:val="21"/>
         </w:rPr>
       </w:r>
     </w:p>
@@ -7065,9 +7189,13 @@
       </w:pPr>
       <w:r>
         <w:rPr>
-          <w:b w:val="false"/>
-          <w:bCs w:val="false"/>
-          <w:u w:val="none"/>
+          <w:rFonts w:ascii="Open Sans;Helvetica;sans-serif" w:hAnsi="Open Sans;Helvetica;sans-serif"/>
+          <w:i w:val="false"/>
+          <w:caps w:val="false"/>
+          <w:smallCaps w:val="false"/>
+          <w:color w:val="4F4F4F"/>
+          <w:spacing w:val="0"/>
+          <w:sz w:val="21"/>
         </w:rPr>
       </w:r>
     </w:p>
@@ -7088,9 +7216,13 @@
       </w:pPr>
       <w:r>
         <w:rPr>
-          <w:b w:val="false"/>
-          <w:bCs w:val="false"/>
-          <w:u w:val="none"/>
+          <w:rFonts w:ascii="Open Sans;Helvetica;sans-serif" w:hAnsi="Open Sans;Helvetica;sans-serif"/>
+          <w:i w:val="false"/>
+          <w:caps w:val="false"/>
+          <w:smallCaps w:val="false"/>
+          <w:color w:val="4F4F4F"/>
+          <w:spacing w:val="0"/>
+          <w:sz w:val="21"/>
         </w:rPr>
       </w:r>
     </w:p>
@@ -7111,9 +7243,13 @@
       </w:pPr>
       <w:r>
         <w:rPr>
-          <w:b w:val="false"/>
-          <w:bCs w:val="false"/>
-          <w:u w:val="none"/>
+          <w:rFonts w:ascii="Open Sans;Helvetica;sans-serif" w:hAnsi="Open Sans;Helvetica;sans-serif"/>
+          <w:i w:val="false"/>
+          <w:caps w:val="false"/>
+          <w:smallCaps w:val="false"/>
+          <w:color w:val="4F4F4F"/>
+          <w:spacing w:val="0"/>
+          <w:sz w:val="21"/>
         </w:rPr>
       </w:r>
     </w:p>
@@ -7134,9 +7270,13 @@
       </w:pPr>
       <w:r>
         <w:rPr>
-          <w:b w:val="false"/>
-          <w:bCs w:val="false"/>
-          <w:u w:val="none"/>
+          <w:rFonts w:ascii="Open Sans;Helvetica;sans-serif" w:hAnsi="Open Sans;Helvetica;sans-serif"/>
+          <w:i w:val="false"/>
+          <w:caps w:val="false"/>
+          <w:smallCaps w:val="false"/>
+          <w:color w:val="4F4F4F"/>
+          <w:spacing w:val="0"/>
+          <w:sz w:val="21"/>
         </w:rPr>
         <w:drawing>
           <wp:anchor behindDoc="0" distT="0" distB="0" distL="0" distR="0" simplePos="0" locked="0" layoutInCell="1" allowOverlap="1" relativeHeight="39">
@@ -7202,10 +7342,68 @@
       </w:pPr>
       <w:r>
         <w:rPr>
+          <w:rFonts w:ascii="Open Sans;Helvetica;sans-serif" w:hAnsi="Open Sans;Helvetica;sans-serif"/>
+          <w:i w:val="false"/>
+          <w:caps w:val="false"/>
+          <w:smallCaps w:val="false"/>
+          <w:color w:val="4F4F4F"/>
+          <w:spacing w:val="0"/>
+          <w:sz w:val="21"/>
+        </w:rPr>
+      </w:r>
+    </w:p>
+    <w:p>
+      <w:pPr>
+        <w:pStyle w:val="TextBody"/>
+        <w:spacing w:before="0" w:after="140"/>
+        <w:rPr>
+          <w:rFonts w:ascii="Open Sans;Helvetica;sans-serif" w:hAnsi="Open Sans;Helvetica;sans-serif"/>
+          <w:i w:val="false"/>
+          <w:i w:val="false"/>
+          <w:caps w:val="false"/>
+          <w:smallCaps w:val="false"/>
+          <w:color w:val="4F4F4F"/>
+          <w:spacing w:val="0"/>
+          <w:sz w:val="21"/>
+        </w:rPr>
+      </w:pPr>
+      <w:r>
+        <w:rPr>
+          <w:rFonts w:ascii="Open Sans;Helvetica;sans-serif" w:hAnsi="Open Sans;Helvetica;sans-serif"/>
+          <w:i w:val="false"/>
+          <w:caps w:val="false"/>
+          <w:smallCaps w:val="false"/>
+          <w:color w:val="4F4F4F"/>
+          <w:spacing w:val="0"/>
+          <w:sz w:val="21"/>
+        </w:rPr>
+      </w:r>
+    </w:p>
+    <w:p>
+      <w:pPr>
+        <w:pStyle w:val="TextBody"/>
+        <w:spacing w:before="0" w:after="140"/>
+        <w:rPr>
+          <w:b w:val="false"/>
           <w:b w:val="false"/>
           <w:bCs w:val="false"/>
           <w:u w:val="none"/>
         </w:rPr>
+      </w:pPr>
+      <w:r>
+        <w:rPr>
+          <w:rFonts w:ascii="Open Sans;Helvetica;sans-serif" w:hAnsi="Open Sans;Helvetica;sans-serif"/>
+          <w:b w:val="false"/>
+          <w:bCs w:val="false"/>
+          <w:i w:val="false"/>
+          <w:caps w:val="false"/>
+          <w:smallCaps w:val="false"/>
+          <w:color w:val="4F4F4F"/>
+          <w:spacing w:val="0"/>
+          <w:sz w:val="21"/>
+          <w:u w:val="none"/>
+        </w:rPr>
+        <w:t>Apply optimized control inputs delta_1 and a_1. Then reset &amp; repeat.</w:t>
       </w:r>
     </w:p>
     <w:p>
@@ -7225,59 +7423,13 @@
       </w:pPr>
       <w:r>
         <w:rPr>
-          <w:b w:val="false"/>
-          <w:bCs w:val="false"/>
-          <w:u w:val="none"/>
-        </w:rPr>
-      </w:r>
-    </w:p>
-    <w:p>
-      <w:pPr>
-        <w:pStyle w:val="TextBody"/>
-        <w:spacing w:before="0" w:after="140"/>
-        <w:rPr>
-          <w:b w:val="false"/>
-          <w:b w:val="false"/>
-          <w:bCs w:val="false"/>
-          <w:u w:val="none"/>
-        </w:rPr>
-      </w:pPr>
-      <w:r>
-        <w:rPr>
-          <w:rFonts w:ascii="Open Sans;Helvetica;sans-serif" w:hAnsi="Open Sans;Helvetica;sans-serif"/>
-          <w:b w:val="false"/>
-          <w:bCs w:val="false"/>
-          <w:i w:val="false"/>
-          <w:caps w:val="false"/>
-          <w:smallCaps w:val="false"/>
-          <w:color w:val="4F4F4F"/>
-          <w:spacing w:val="0"/>
-          <w:sz w:val="21"/>
-          <w:u w:val="none"/>
-        </w:rPr>
-        <w:t>Apply optimized control inputs delta_1 and a_1. Then reset &amp; repeat.</w:t>
-      </w:r>
-    </w:p>
-    <w:p>
-      <w:pPr>
-        <w:pStyle w:val="TextBody"/>
-        <w:spacing w:before="0" w:after="140"/>
-        <w:rPr>
-          <w:rFonts w:ascii="Open Sans;Helvetica;sans-serif" w:hAnsi="Open Sans;Helvetica;sans-serif"/>
-          <w:i w:val="false"/>
-          <w:i w:val="false"/>
-          <w:caps w:val="false"/>
-          <w:smallCaps w:val="false"/>
-          <w:color w:val="4F4F4F"/>
-          <w:spacing w:val="0"/>
-          <w:sz w:val="21"/>
-        </w:rPr>
-      </w:pPr>
-      <w:r>
-        <w:rPr>
-          <w:b w:val="false"/>
-          <w:bCs w:val="false"/>
-          <w:u w:val="none"/>
+          <w:rFonts w:ascii="Open Sans;Helvetica;sans-serif" w:hAnsi="Open Sans;Helvetica;sans-serif"/>
+          <w:i w:val="false"/>
+          <w:caps w:val="false"/>
+          <w:smallCaps w:val="false"/>
+          <w:color w:val="4F4F4F"/>
+          <w:spacing w:val="0"/>
+          <w:sz w:val="21"/>
         </w:rPr>
       </w:r>
       <w:r>
@@ -7328,9 +7480,13 @@
       </w:pPr>
       <w:r>
         <w:rPr>
-          <w:b w:val="false"/>
-          <w:bCs w:val="false"/>
-          <w:u w:val="none"/>
+          <w:rFonts w:ascii="Open Sans;Helvetica;sans-serif" w:hAnsi="Open Sans;Helvetica;sans-serif"/>
+          <w:i w:val="false"/>
+          <w:caps w:val="false"/>
+          <w:smallCaps w:val="false"/>
+          <w:color w:val="4F4F4F"/>
+          <w:spacing w:val="0"/>
+          <w:sz w:val="21"/>
         </w:rPr>
         <w:drawing>
           <wp:anchor behindDoc="0" distT="0" distB="0" distL="0" distR="0" simplePos="0" locked="0" layoutInCell="1" allowOverlap="1" relativeHeight="40">
@@ -7396,9 +7552,13 @@
       </w:pPr>
       <w:r>
         <w:rPr>
-          <w:b w:val="false"/>
-          <w:bCs w:val="false"/>
-          <w:u w:val="none"/>
+          <w:rFonts w:ascii="Open Sans;Helvetica;sans-serif" w:hAnsi="Open Sans;Helvetica;sans-serif"/>
+          <w:i w:val="false"/>
+          <w:caps w:val="false"/>
+          <w:smallCaps w:val="false"/>
+          <w:color w:val="4F4F4F"/>
+          <w:spacing w:val="0"/>
+          <w:sz w:val="21"/>
         </w:rPr>
       </w:r>
     </w:p>
@@ -7419,9 +7579,13 @@
       </w:pPr>
       <w:r>
         <w:rPr>
-          <w:b w:val="false"/>
-          <w:bCs w:val="false"/>
-          <w:u w:val="none"/>
+          <w:rFonts w:ascii="Open Sans;Helvetica;sans-serif" w:hAnsi="Open Sans;Helvetica;sans-serif"/>
+          <w:i w:val="false"/>
+          <w:caps w:val="false"/>
+          <w:smallCaps w:val="false"/>
+          <w:color w:val="4F4F4F"/>
+          <w:spacing w:val="0"/>
+          <w:sz w:val="21"/>
         </w:rPr>
       </w:r>
     </w:p>
@@ -7442,9 +7606,13 @@
       </w:pPr>
       <w:r>
         <w:rPr>
-          <w:b w:val="false"/>
-          <w:bCs w:val="false"/>
-          <w:u w:val="none"/>
+          <w:rFonts w:ascii="Open Sans;Helvetica;sans-serif" w:hAnsi="Open Sans;Helvetica;sans-serif"/>
+          <w:i w:val="false"/>
+          <w:caps w:val="false"/>
+          <w:smallCaps w:val="false"/>
+          <w:color w:val="4F4F4F"/>
+          <w:spacing w:val="0"/>
+          <w:sz w:val="21"/>
         </w:rPr>
       </w:r>
     </w:p>
@@ -7465,9 +7633,13 @@
       </w:pPr>
       <w:r>
         <w:rPr>
-          <w:b w:val="false"/>
-          <w:bCs w:val="false"/>
-          <w:u w:val="none"/>
+          <w:rFonts w:ascii="Open Sans;Helvetica;sans-serif" w:hAnsi="Open Sans;Helvetica;sans-serif"/>
+          <w:i w:val="false"/>
+          <w:caps w:val="false"/>
+          <w:smallCaps w:val="false"/>
+          <w:color w:val="4F4F4F"/>
+          <w:spacing w:val="0"/>
+          <w:sz w:val="21"/>
         </w:rPr>
       </w:r>
     </w:p>
@@ -7488,9 +7660,13 @@
       </w:pPr>
       <w:r>
         <w:rPr>
-          <w:b w:val="false"/>
-          <w:bCs w:val="false"/>
-          <w:u w:val="none"/>
+          <w:rFonts w:ascii="Open Sans;Helvetica;sans-serif" w:hAnsi="Open Sans;Helvetica;sans-serif"/>
+          <w:i w:val="false"/>
+          <w:caps w:val="false"/>
+          <w:smallCaps w:val="false"/>
+          <w:color w:val="4F4F4F"/>
+          <w:spacing w:val="0"/>
+          <w:sz w:val="21"/>
         </w:rPr>
       </w:r>
     </w:p>
@@ -7511,9 +7687,13 @@
       </w:pPr>
       <w:r>
         <w:rPr>
-          <w:b w:val="false"/>
-          <w:bCs w:val="false"/>
-          <w:u w:val="none"/>
+          <w:rFonts w:ascii="Open Sans;Helvetica;sans-serif" w:hAnsi="Open Sans;Helvetica;sans-serif"/>
+          <w:i w:val="false"/>
+          <w:caps w:val="false"/>
+          <w:smallCaps w:val="false"/>
+          <w:color w:val="4F4F4F"/>
+          <w:spacing w:val="0"/>
+          <w:sz w:val="21"/>
         </w:rPr>
       </w:r>
     </w:p>
@@ -7534,9 +7714,13 @@
       </w:pPr>
       <w:r>
         <w:rPr>
-          <w:b w:val="false"/>
-          <w:bCs w:val="false"/>
-          <w:u w:val="none"/>
+          <w:rFonts w:ascii="Open Sans;Helvetica;sans-serif" w:hAnsi="Open Sans;Helvetica;sans-serif"/>
+          <w:i w:val="false"/>
+          <w:caps w:val="false"/>
+          <w:smallCaps w:val="false"/>
+          <w:color w:val="4F4F4F"/>
+          <w:spacing w:val="0"/>
+          <w:sz w:val="21"/>
         </w:rPr>
       </w:r>
     </w:p>
@@ -7557,9 +7741,13 @@
       </w:pPr>
       <w:r>
         <w:rPr>
-          <w:b w:val="false"/>
-          <w:bCs w:val="false"/>
-          <w:u w:val="none"/>
+          <w:rFonts w:ascii="Open Sans;Helvetica;sans-serif" w:hAnsi="Open Sans;Helvetica;sans-serif"/>
+          <w:i w:val="false"/>
+          <w:caps w:val="false"/>
+          <w:smallCaps w:val="false"/>
+          <w:color w:val="4F4F4F"/>
+          <w:spacing w:val="0"/>
+          <w:sz w:val="21"/>
         </w:rPr>
       </w:r>
     </w:p>
@@ -7580,9 +7768,13 @@
       </w:pPr>
       <w:r>
         <w:rPr>
-          <w:b w:val="false"/>
-          <w:bCs w:val="false"/>
-          <w:u w:val="none"/>
+          <w:rFonts w:ascii="Open Sans;Helvetica;sans-serif" w:hAnsi="Open Sans;Helvetica;sans-serif"/>
+          <w:i w:val="false"/>
+          <w:caps w:val="false"/>
+          <w:smallCaps w:val="false"/>
+          <w:color w:val="4F4F4F"/>
+          <w:spacing w:val="0"/>
+          <w:sz w:val="21"/>
         </w:rPr>
       </w:r>
     </w:p>
@@ -7603,9 +7795,13 @@
       </w:pPr>
       <w:r>
         <w:rPr>
-          <w:b w:val="false"/>
-          <w:bCs w:val="false"/>
-          <w:u w:val="none"/>
+          <w:rFonts w:ascii="Open Sans;Helvetica;sans-serif" w:hAnsi="Open Sans;Helvetica;sans-serif"/>
+          <w:i w:val="false"/>
+          <w:caps w:val="false"/>
+          <w:smallCaps w:val="false"/>
+          <w:color w:val="4F4F4F"/>
+          <w:spacing w:val="0"/>
+          <w:sz w:val="21"/>
         </w:rPr>
       </w:r>
     </w:p>
@@ -7626,9 +7822,13 @@
       </w:pPr>
       <w:r>
         <w:rPr>
-          <w:b w:val="false"/>
-          <w:bCs w:val="false"/>
-          <w:u w:val="none"/>
+          <w:rFonts w:ascii="Open Sans;Helvetica;sans-serif" w:hAnsi="Open Sans;Helvetica;sans-serif"/>
+          <w:i w:val="false"/>
+          <w:caps w:val="false"/>
+          <w:smallCaps w:val="false"/>
+          <w:color w:val="4F4F4F"/>
+          <w:spacing w:val="0"/>
+          <w:sz w:val="21"/>
         </w:rPr>
       </w:r>
     </w:p>
@@ -7649,9 +7849,13 @@
       </w:pPr>
       <w:r>
         <w:rPr>
-          <w:b w:val="false"/>
-          <w:bCs w:val="false"/>
-          <w:u w:val="none"/>
+          <w:rFonts w:ascii="Open Sans;Helvetica;sans-serif" w:hAnsi="Open Sans;Helvetica;sans-serif"/>
+          <w:i w:val="false"/>
+          <w:caps w:val="false"/>
+          <w:smallCaps w:val="false"/>
+          <w:color w:val="4F4F4F"/>
+          <w:spacing w:val="0"/>
+          <w:sz w:val="21"/>
         </w:rPr>
       </w:r>
     </w:p>
@@ -7672,9 +7876,13 @@
       </w:pPr>
       <w:r>
         <w:rPr>
-          <w:b w:val="false"/>
-          <w:bCs w:val="false"/>
-          <w:u w:val="none"/>
+          <w:rFonts w:ascii="Open Sans;Helvetica;sans-serif" w:hAnsi="Open Sans;Helvetica;sans-serif"/>
+          <w:i w:val="false"/>
+          <w:caps w:val="false"/>
+          <w:smallCaps w:val="false"/>
+          <w:color w:val="4F4F4F"/>
+          <w:spacing w:val="0"/>
+          <w:sz w:val="21"/>
         </w:rPr>
       </w:r>
     </w:p>
@@ -7695,9 +7903,13 @@
       </w:pPr>
       <w:r>
         <w:rPr>
-          <w:b w:val="false"/>
-          <w:bCs w:val="false"/>
-          <w:u w:val="none"/>
+          <w:rFonts w:ascii="Open Sans;Helvetica;sans-serif" w:hAnsi="Open Sans;Helvetica;sans-serif"/>
+          <w:i w:val="false"/>
+          <w:caps w:val="false"/>
+          <w:smallCaps w:val="false"/>
+          <w:color w:val="4F4F4F"/>
+          <w:spacing w:val="0"/>
+          <w:sz w:val="21"/>
         </w:rPr>
       </w:r>
     </w:p>
@@ -7718,9 +7930,13 @@
       </w:pPr>
       <w:r>
         <w:rPr>
-          <w:b w:val="false"/>
-          <w:bCs w:val="false"/>
-          <w:u w:val="none"/>
+          <w:rFonts w:ascii="Open Sans;Helvetica;sans-serif" w:hAnsi="Open Sans;Helvetica;sans-serif"/>
+          <w:i w:val="false"/>
+          <w:caps w:val="false"/>
+          <w:smallCaps w:val="false"/>
+          <w:color w:val="4F4F4F"/>
+          <w:spacing w:val="0"/>
+          <w:sz w:val="21"/>
         </w:rPr>
       </w:r>
       <w:r>
@@ -7771,9 +7987,13 @@
       </w:pPr>
       <w:r>
         <w:rPr>
-          <w:b w:val="false"/>
-          <w:bCs w:val="false"/>
-          <w:u w:val="none"/>
+          <w:rFonts w:ascii="Open Sans;Helvetica;sans-serif" w:hAnsi="Open Sans;Helvetica;sans-serif"/>
+          <w:i w:val="false"/>
+          <w:caps w:val="false"/>
+          <w:smallCaps w:val="false"/>
+          <w:color w:val="4F4F4F"/>
+          <w:spacing w:val="0"/>
+          <w:sz w:val="21"/>
         </w:rPr>
         <w:drawing>
           <wp:anchor behindDoc="0" distT="0" distB="0" distL="0" distR="0" simplePos="0" locked="0" layoutInCell="1" allowOverlap="1" relativeHeight="41">
@@ -7839,9 +8059,13 @@
       </w:pPr>
       <w:r>
         <w:rPr>
-          <w:b w:val="false"/>
-          <w:bCs w:val="false"/>
-          <w:u w:val="none"/>
+          <w:rFonts w:ascii="Open Sans;Helvetica;sans-serif" w:hAnsi="Open Sans;Helvetica;sans-serif"/>
+          <w:i w:val="false"/>
+          <w:caps w:val="false"/>
+          <w:smallCaps w:val="false"/>
+          <w:color w:val="4F4F4F"/>
+          <w:spacing w:val="0"/>
+          <w:sz w:val="21"/>
         </w:rPr>
       </w:r>
       <w:r>
@@ -7865,9 +8089,13 @@
       </w:pPr>
       <w:r>
         <w:rPr>
-          <w:b w:val="false"/>
-          <w:bCs w:val="false"/>
-          <w:u w:val="none"/>
+          <w:rFonts w:ascii="Open Sans;Helvetica;sans-serif" w:hAnsi="Open Sans;Helvetica;sans-serif"/>
+          <w:i w:val="false"/>
+          <w:caps w:val="false"/>
+          <w:smallCaps w:val="false"/>
+          <w:color w:val="4F4F4F"/>
+          <w:spacing w:val="0"/>
+          <w:sz w:val="21"/>
         </w:rPr>
         <w:drawing>
           <wp:anchor behindDoc="0" distT="0" distB="0" distL="0" distR="0" simplePos="0" locked="0" layoutInCell="1" allowOverlap="1" relativeHeight="42">
@@ -7933,9 +8161,13 @@
       </w:pPr>
       <w:r>
         <w:rPr>
-          <w:b w:val="false"/>
-          <w:bCs w:val="false"/>
-          <w:u w:val="none"/>
+          <w:rFonts w:ascii="Open Sans;Helvetica;sans-serif" w:hAnsi="Open Sans;Helvetica;sans-serif"/>
+          <w:i w:val="false"/>
+          <w:caps w:val="false"/>
+          <w:smallCaps w:val="false"/>
+          <w:color w:val="4F4F4F"/>
+          <w:spacing w:val="0"/>
+          <w:sz w:val="21"/>
         </w:rPr>
       </w:r>
     </w:p>
@@ -7956,9 +8188,13 @@
       </w:pPr>
       <w:r>
         <w:rPr>
-          <w:b w:val="false"/>
-          <w:bCs w:val="false"/>
-          <w:u w:val="none"/>
+          <w:rFonts w:ascii="Open Sans;Helvetica;sans-serif" w:hAnsi="Open Sans;Helvetica;sans-serif"/>
+          <w:i w:val="false"/>
+          <w:caps w:val="false"/>
+          <w:smallCaps w:val="false"/>
+          <w:color w:val="4F4F4F"/>
+          <w:spacing w:val="0"/>
+          <w:sz w:val="21"/>
         </w:rPr>
       </w:r>
     </w:p>
@@ -7979,9 +8215,13 @@
       </w:pPr>
       <w:r>
         <w:rPr>
-          <w:b w:val="false"/>
-          <w:bCs w:val="false"/>
-          <w:u w:val="none"/>
+          <w:rFonts w:ascii="Open Sans;Helvetica;sans-serif" w:hAnsi="Open Sans;Helvetica;sans-serif"/>
+          <w:i w:val="false"/>
+          <w:caps w:val="false"/>
+          <w:smallCaps w:val="false"/>
+          <w:color w:val="4F4F4F"/>
+          <w:spacing w:val="0"/>
+          <w:sz w:val="21"/>
         </w:rPr>
       </w:r>
     </w:p>
@@ -8002,9 +8242,13 @@
       </w:pPr>
       <w:r>
         <w:rPr>
-          <w:b w:val="false"/>
-          <w:bCs w:val="false"/>
-          <w:u w:val="none"/>
+          <w:rFonts w:ascii="Open Sans;Helvetica;sans-serif" w:hAnsi="Open Sans;Helvetica;sans-serif"/>
+          <w:i w:val="false"/>
+          <w:caps w:val="false"/>
+          <w:smallCaps w:val="false"/>
+          <w:color w:val="4F4F4F"/>
+          <w:spacing w:val="0"/>
+          <w:sz w:val="21"/>
         </w:rPr>
       </w:r>
     </w:p>
@@ -8025,9 +8269,13 @@
       </w:pPr>
       <w:r>
         <w:rPr>
-          <w:b w:val="false"/>
-          <w:bCs w:val="false"/>
-          <w:u w:val="none"/>
+          <w:rFonts w:ascii="Open Sans;Helvetica;sans-serif" w:hAnsi="Open Sans;Helvetica;sans-serif"/>
+          <w:i w:val="false"/>
+          <w:caps w:val="false"/>
+          <w:smallCaps w:val="false"/>
+          <w:color w:val="4F4F4F"/>
+          <w:spacing w:val="0"/>
+          <w:sz w:val="21"/>
         </w:rPr>
       </w:r>
     </w:p>
@@ -8048,9 +8296,13 @@
       </w:pPr>
       <w:r>
         <w:rPr>
-          <w:b w:val="false"/>
-          <w:bCs w:val="false"/>
-          <w:u w:val="none"/>
+          <w:rFonts w:ascii="Open Sans;Helvetica;sans-serif" w:hAnsi="Open Sans;Helvetica;sans-serif"/>
+          <w:i w:val="false"/>
+          <w:caps w:val="false"/>
+          <w:smallCaps w:val="false"/>
+          <w:color w:val="4F4F4F"/>
+          <w:spacing w:val="0"/>
+          <w:sz w:val="21"/>
         </w:rPr>
       </w:r>
     </w:p>
@@ -8071,9 +8323,13 @@
       </w:pPr>
       <w:r>
         <w:rPr>
-          <w:b w:val="false"/>
-          <w:bCs w:val="false"/>
-          <w:u w:val="none"/>
+          <w:rFonts w:ascii="Open Sans;Helvetica;sans-serif" w:hAnsi="Open Sans;Helvetica;sans-serif"/>
+          <w:i w:val="false"/>
+          <w:caps w:val="false"/>
+          <w:smallCaps w:val="false"/>
+          <w:color w:val="4F4F4F"/>
+          <w:spacing w:val="0"/>
+          <w:sz w:val="21"/>
         </w:rPr>
       </w:r>
     </w:p>
@@ -8094,9 +8350,13 @@
       </w:pPr>
       <w:r>
         <w:rPr>
-          <w:b w:val="false"/>
-          <w:bCs w:val="false"/>
-          <w:u w:val="none"/>
+          <w:rFonts w:ascii="Open Sans;Helvetica;sans-serif" w:hAnsi="Open Sans;Helvetica;sans-serif"/>
+          <w:i w:val="false"/>
+          <w:caps w:val="false"/>
+          <w:smallCaps w:val="false"/>
+          <w:color w:val="4F4F4F"/>
+          <w:spacing w:val="0"/>
+          <w:sz w:val="21"/>
         </w:rPr>
       </w:r>
     </w:p>
@@ -8117,9 +8377,13 @@
       </w:pPr>
       <w:r>
         <w:rPr>
-          <w:b w:val="false"/>
-          <w:bCs w:val="false"/>
-          <w:u w:val="none"/>
+          <w:rFonts w:ascii="Open Sans;Helvetica;sans-serif" w:hAnsi="Open Sans;Helvetica;sans-serif"/>
+          <w:i w:val="false"/>
+          <w:caps w:val="false"/>
+          <w:smallCaps w:val="false"/>
+          <w:color w:val="4F4F4F"/>
+          <w:spacing w:val="0"/>
+          <w:sz w:val="21"/>
         </w:rPr>
       </w:r>
     </w:p>
@@ -8140,9 +8404,13 @@
       </w:pPr>
       <w:r>
         <w:rPr>
-          <w:b w:val="false"/>
-          <w:bCs w:val="false"/>
-          <w:u w:val="none"/>
+          <w:rFonts w:ascii="Open Sans;Helvetica;sans-serif" w:hAnsi="Open Sans;Helvetica;sans-serif"/>
+          <w:i w:val="false"/>
+          <w:caps w:val="false"/>
+          <w:smallCaps w:val="false"/>
+          <w:color w:val="4F4F4F"/>
+          <w:spacing w:val="0"/>
+          <w:sz w:val="21"/>
         </w:rPr>
       </w:r>
     </w:p>
@@ -8163,9 +8431,13 @@
       </w:pPr>
       <w:r>
         <w:rPr>
-          <w:b w:val="false"/>
-          <w:bCs w:val="false"/>
-          <w:u w:val="none"/>
+          <w:rFonts w:ascii="Open Sans;Helvetica;sans-serif" w:hAnsi="Open Sans;Helvetica;sans-serif"/>
+          <w:i w:val="false"/>
+          <w:caps w:val="false"/>
+          <w:smallCaps w:val="false"/>
+          <w:color w:val="4F4F4F"/>
+          <w:spacing w:val="0"/>
+          <w:sz w:val="21"/>
         </w:rPr>
       </w:r>
     </w:p>
@@ -8186,9 +8458,13 @@
       </w:pPr>
       <w:r>
         <w:rPr>
-          <w:b w:val="false"/>
-          <w:bCs w:val="false"/>
-          <w:u w:val="none"/>
+          <w:rFonts w:ascii="Open Sans;Helvetica;sans-serif" w:hAnsi="Open Sans;Helvetica;sans-serif"/>
+          <w:i w:val="false"/>
+          <w:caps w:val="false"/>
+          <w:smallCaps w:val="false"/>
+          <w:color w:val="4F4F4F"/>
+          <w:spacing w:val="0"/>
+          <w:sz w:val="21"/>
         </w:rPr>
       </w:r>
     </w:p>
@@ -8209,9 +8485,13 @@
       </w:pPr>
       <w:r>
         <w:rPr>
-          <w:b w:val="false"/>
-          <w:bCs w:val="false"/>
-          <w:u w:val="none"/>
+          <w:rFonts w:ascii="Open Sans;Helvetica;sans-serif" w:hAnsi="Open Sans;Helvetica;sans-serif"/>
+          <w:i w:val="false"/>
+          <w:caps w:val="false"/>
+          <w:smallCaps w:val="false"/>
+          <w:color w:val="4F4F4F"/>
+          <w:spacing w:val="0"/>
+          <w:sz w:val="21"/>
         </w:rPr>
       </w:r>
     </w:p>
@@ -8232,9 +8512,13 @@
       </w:pPr>
       <w:r>
         <w:rPr>
-          <w:b w:val="false"/>
-          <w:bCs w:val="false"/>
-          <w:u w:val="none"/>
+          <w:rFonts w:ascii="Open Sans;Helvetica;sans-serif" w:hAnsi="Open Sans;Helvetica;sans-serif"/>
+          <w:i w:val="false"/>
+          <w:caps w:val="false"/>
+          <w:smallCaps w:val="false"/>
+          <w:color w:val="4F4F4F"/>
+          <w:spacing w:val="0"/>
+          <w:sz w:val="21"/>
         </w:rPr>
       </w:r>
     </w:p>
@@ -8255,9 +8539,13 @@
       </w:pPr>
       <w:r>
         <w:rPr>
-          <w:b w:val="false"/>
-          <w:bCs w:val="false"/>
-          <w:u w:val="none"/>
+          <w:rFonts w:ascii="Open Sans;Helvetica;sans-serif" w:hAnsi="Open Sans;Helvetica;sans-serif"/>
+          <w:i w:val="false"/>
+          <w:caps w:val="false"/>
+          <w:smallCaps w:val="false"/>
+          <w:color w:val="4F4F4F"/>
+          <w:spacing w:val="0"/>
+          <w:sz w:val="21"/>
         </w:rPr>
       </w:r>
     </w:p>
@@ -8278,9 +8566,13 @@
       </w:pPr>
       <w:r>
         <w:rPr>
-          <w:b w:val="false"/>
-          <w:bCs w:val="false"/>
-          <w:u w:val="none"/>
+          <w:rFonts w:ascii="Open Sans;Helvetica;sans-serif" w:hAnsi="Open Sans;Helvetica;sans-serif"/>
+          <w:i w:val="false"/>
+          <w:caps w:val="false"/>
+          <w:smallCaps w:val="false"/>
+          <w:color w:val="4F4F4F"/>
+          <w:spacing w:val="0"/>
+          <w:sz w:val="21"/>
         </w:rPr>
       </w:r>
     </w:p>
@@ -8301,9 +8593,13 @@
       </w:pPr>
       <w:r>
         <w:rPr>
-          <w:b w:val="false"/>
-          <w:bCs w:val="false"/>
-          <w:u w:val="none"/>
+          <w:rFonts w:ascii="Open Sans;Helvetica;sans-serif" w:hAnsi="Open Sans;Helvetica;sans-serif"/>
+          <w:i w:val="false"/>
+          <w:caps w:val="false"/>
+          <w:smallCaps w:val="false"/>
+          <w:color w:val="4F4F4F"/>
+          <w:spacing w:val="0"/>
+          <w:sz w:val="21"/>
         </w:rPr>
       </w:r>
     </w:p>
@@ -8324,9 +8620,13 @@
       </w:pPr>
       <w:r>
         <w:rPr>
-          <w:b w:val="false"/>
-          <w:bCs w:val="false"/>
-          <w:u w:val="none"/>
+          <w:rFonts w:ascii="Open Sans;Helvetica;sans-serif" w:hAnsi="Open Sans;Helvetica;sans-serif"/>
+          <w:i w:val="false"/>
+          <w:caps w:val="false"/>
+          <w:smallCaps w:val="false"/>
+          <w:color w:val="4F4F4F"/>
+          <w:spacing w:val="0"/>
+          <w:sz w:val="21"/>
         </w:rPr>
       </w:r>
     </w:p>
@@ -8347,9 +8647,13 @@
       </w:pPr>
       <w:r>
         <w:rPr>
-          <w:b w:val="false"/>
-          <w:bCs w:val="false"/>
-          <w:u w:val="none"/>
+          <w:rFonts w:ascii="Open Sans;Helvetica;sans-serif" w:hAnsi="Open Sans;Helvetica;sans-serif"/>
+          <w:i w:val="false"/>
+          <w:caps w:val="false"/>
+          <w:smallCaps w:val="false"/>
+          <w:color w:val="4F4F4F"/>
+          <w:spacing w:val="0"/>
+          <w:sz w:val="21"/>
         </w:rPr>
       </w:r>
     </w:p>
@@ -8370,9 +8674,13 @@
       </w:pPr>
       <w:r>
         <w:rPr>
-          <w:b w:val="false"/>
-          <w:bCs w:val="false"/>
-          <w:u w:val="none"/>
+          <w:rFonts w:ascii="Open Sans;Helvetica;sans-serif" w:hAnsi="Open Sans;Helvetica;sans-serif"/>
+          <w:i w:val="false"/>
+          <w:caps w:val="false"/>
+          <w:smallCaps w:val="false"/>
+          <w:color w:val="4F4F4F"/>
+          <w:spacing w:val="0"/>
+          <w:sz w:val="21"/>
         </w:rPr>
       </w:r>
     </w:p>
@@ -8393,9 +8701,13 @@
       </w:pPr>
       <w:r>
         <w:rPr>
-          <w:b w:val="false"/>
-          <w:bCs w:val="false"/>
-          <w:u w:val="none"/>
+          <w:rFonts w:ascii="Open Sans;Helvetica;sans-serif" w:hAnsi="Open Sans;Helvetica;sans-serif"/>
+          <w:i w:val="false"/>
+          <w:caps w:val="false"/>
+          <w:smallCaps w:val="false"/>
+          <w:color w:val="4F4F4F"/>
+          <w:spacing w:val="0"/>
+          <w:sz w:val="21"/>
         </w:rPr>
       </w:r>
     </w:p>
@@ -8416,9 +8728,13 @@
       </w:pPr>
       <w:r>
         <w:rPr>
-          <w:b w:val="false"/>
-          <w:bCs w:val="false"/>
-          <w:u w:val="none"/>
+          <w:rFonts w:ascii="Open Sans;Helvetica;sans-serif" w:hAnsi="Open Sans;Helvetica;sans-serif"/>
+          <w:i w:val="false"/>
+          <w:caps w:val="false"/>
+          <w:smallCaps w:val="false"/>
+          <w:color w:val="4F4F4F"/>
+          <w:spacing w:val="0"/>
+          <w:sz w:val="21"/>
         </w:rPr>
       </w:r>
     </w:p>
@@ -8439,9 +8755,13 @@
       </w:pPr>
       <w:r>
         <w:rPr>
-          <w:b w:val="false"/>
-          <w:bCs w:val="false"/>
-          <w:u w:val="none"/>
+          <w:rFonts w:ascii="Open Sans;Helvetica;sans-serif" w:hAnsi="Open Sans;Helvetica;sans-serif"/>
+          <w:i w:val="false"/>
+          <w:caps w:val="false"/>
+          <w:smallCaps w:val="false"/>
+          <w:color w:val="4F4F4F"/>
+          <w:spacing w:val="0"/>
+          <w:sz w:val="21"/>
         </w:rPr>
       </w:r>
       <w:r>
@@ -8465,9 +8785,13 @@
       </w:pPr>
       <w:r>
         <w:rPr>
-          <w:b w:val="false"/>
-          <w:bCs w:val="false"/>
-          <w:u w:val="none"/>
+          <w:rFonts w:ascii="Open Sans;Helvetica;sans-serif" w:hAnsi="Open Sans;Helvetica;sans-serif"/>
+          <w:i w:val="false"/>
+          <w:caps w:val="false"/>
+          <w:smallCaps w:val="false"/>
+          <w:color w:val="4F4F4F"/>
+          <w:spacing w:val="0"/>
+          <w:sz w:val="21"/>
         </w:rPr>
         <w:drawing>
           <wp:anchor behindDoc="0" distT="0" distB="0" distL="0" distR="0" simplePos="0" locked="0" layoutInCell="1" allowOverlap="1" relativeHeight="43">
@@ -8533,9 +8857,13 @@
       </w:pPr>
       <w:r>
         <w:rPr>
-          <w:b w:val="false"/>
-          <w:bCs w:val="false"/>
-          <w:u w:val="none"/>
+          <w:rFonts w:ascii="Open Sans;Helvetica;sans-serif" w:hAnsi="Open Sans;Helvetica;sans-serif"/>
+          <w:i w:val="false"/>
+          <w:caps w:val="false"/>
+          <w:smallCaps w:val="false"/>
+          <w:color w:val="4F4F4F"/>
+          <w:spacing w:val="0"/>
+          <w:sz w:val="21"/>
         </w:rPr>
         <w:drawing>
           <wp:anchor behindDoc="0" distT="0" distB="0" distL="0" distR="0" simplePos="0" locked="0" layoutInCell="1" allowOverlap="1" relativeHeight="44">
@@ -8601,9 +8929,13 @@
       </w:pPr>
       <w:r>
         <w:rPr>
-          <w:b w:val="false"/>
-          <w:bCs w:val="false"/>
-          <w:u w:val="none"/>
+          <w:rFonts w:ascii="Open Sans;Helvetica;sans-serif" w:hAnsi="Open Sans;Helvetica;sans-serif"/>
+          <w:i w:val="false"/>
+          <w:caps w:val="false"/>
+          <w:smallCaps w:val="false"/>
+          <w:color w:val="4F4F4F"/>
+          <w:spacing w:val="0"/>
+          <w:sz w:val="21"/>
         </w:rPr>
       </w:r>
     </w:p>
@@ -8624,9 +8956,13 @@
       </w:pPr>
       <w:r>
         <w:rPr>
-          <w:b w:val="false"/>
-          <w:bCs w:val="false"/>
-          <w:u w:val="none"/>
+          <w:rFonts w:ascii="Open Sans;Helvetica;sans-serif" w:hAnsi="Open Sans;Helvetica;sans-serif"/>
+          <w:i w:val="false"/>
+          <w:caps w:val="false"/>
+          <w:smallCaps w:val="false"/>
+          <w:color w:val="4F4F4F"/>
+          <w:spacing w:val="0"/>
+          <w:sz w:val="21"/>
         </w:rPr>
       </w:r>
     </w:p>
@@ -8647,9 +8983,13 @@
       </w:pPr>
       <w:r>
         <w:rPr>
-          <w:b w:val="false"/>
-          <w:bCs w:val="false"/>
-          <w:u w:val="none"/>
+          <w:rFonts w:ascii="Open Sans;Helvetica;sans-serif" w:hAnsi="Open Sans;Helvetica;sans-serif"/>
+          <w:i w:val="false"/>
+          <w:caps w:val="false"/>
+          <w:smallCaps w:val="false"/>
+          <w:color w:val="4F4F4F"/>
+          <w:spacing w:val="0"/>
+          <w:sz w:val="21"/>
         </w:rPr>
       </w:r>
     </w:p>
@@ -8670,9 +9010,13 @@
       </w:pPr>
       <w:r>
         <w:rPr>
-          <w:b w:val="false"/>
-          <w:bCs w:val="false"/>
-          <w:u w:val="none"/>
+          <w:rFonts w:ascii="Open Sans;Helvetica;sans-serif" w:hAnsi="Open Sans;Helvetica;sans-serif"/>
+          <w:i w:val="false"/>
+          <w:caps w:val="false"/>
+          <w:smallCaps w:val="false"/>
+          <w:color w:val="4F4F4F"/>
+          <w:spacing w:val="0"/>
+          <w:sz w:val="21"/>
         </w:rPr>
       </w:r>
     </w:p>
@@ -8693,9 +9037,13 @@
       </w:pPr>
       <w:r>
         <w:rPr>
-          <w:b w:val="false"/>
-          <w:bCs w:val="false"/>
-          <w:u w:val="none"/>
+          <w:rFonts w:ascii="Open Sans;Helvetica;sans-serif" w:hAnsi="Open Sans;Helvetica;sans-serif"/>
+          <w:i w:val="false"/>
+          <w:caps w:val="false"/>
+          <w:smallCaps w:val="false"/>
+          <w:color w:val="4F4F4F"/>
+          <w:spacing w:val="0"/>
+          <w:sz w:val="21"/>
         </w:rPr>
       </w:r>
     </w:p>
@@ -8716,9 +9064,13 @@
       </w:pPr>
       <w:r>
         <w:rPr>
-          <w:b w:val="false"/>
-          <w:bCs w:val="false"/>
-          <w:u w:val="none"/>
+          <w:rFonts w:ascii="Open Sans;Helvetica;sans-serif" w:hAnsi="Open Sans;Helvetica;sans-serif"/>
+          <w:i w:val="false"/>
+          <w:caps w:val="false"/>
+          <w:smallCaps w:val="false"/>
+          <w:color w:val="4F4F4F"/>
+          <w:spacing w:val="0"/>
+          <w:sz w:val="21"/>
         </w:rPr>
       </w:r>
     </w:p>
@@ -8739,9 +9091,13 @@
       </w:pPr>
       <w:r>
         <w:rPr>
-          <w:b w:val="false"/>
-          <w:bCs w:val="false"/>
-          <w:u w:val="none"/>
+          <w:rFonts w:ascii="Open Sans;Helvetica;sans-serif" w:hAnsi="Open Sans;Helvetica;sans-serif"/>
+          <w:i w:val="false"/>
+          <w:caps w:val="false"/>
+          <w:smallCaps w:val="false"/>
+          <w:color w:val="4F4F4F"/>
+          <w:spacing w:val="0"/>
+          <w:sz w:val="21"/>
         </w:rPr>
       </w:r>
     </w:p>
@@ -8762,9 +9118,13 @@
       </w:pPr>
       <w:r>
         <w:rPr>
-          <w:b w:val="false"/>
-          <w:bCs w:val="false"/>
-          <w:u w:val="none"/>
+          <w:rFonts w:ascii="Open Sans;Helvetica;sans-serif" w:hAnsi="Open Sans;Helvetica;sans-serif"/>
+          <w:i w:val="false"/>
+          <w:caps w:val="false"/>
+          <w:smallCaps w:val="false"/>
+          <w:color w:val="4F4F4F"/>
+          <w:spacing w:val="0"/>
+          <w:sz w:val="21"/>
         </w:rPr>
       </w:r>
     </w:p>
@@ -8785,9 +9145,13 @@
       </w:pPr>
       <w:r>
         <w:rPr>
-          <w:b w:val="false"/>
-          <w:bCs w:val="false"/>
-          <w:u w:val="none"/>
+          <w:rFonts w:ascii="Open Sans;Helvetica;sans-serif" w:hAnsi="Open Sans;Helvetica;sans-serif"/>
+          <w:i w:val="false"/>
+          <w:caps w:val="false"/>
+          <w:smallCaps w:val="false"/>
+          <w:color w:val="4F4F4F"/>
+          <w:spacing w:val="0"/>
+          <w:sz w:val="21"/>
         </w:rPr>
       </w:r>
       <w:r>
@@ -8811,9 +9175,13 @@
       </w:pPr>
       <w:r>
         <w:rPr>
-          <w:b w:val="false"/>
-          <w:bCs w:val="false"/>
-          <w:u w:val="none"/>
+          <w:rFonts w:ascii="Open Sans;Helvetica;sans-serif" w:hAnsi="Open Sans;Helvetica;sans-serif"/>
+          <w:i w:val="false"/>
+          <w:caps w:val="false"/>
+          <w:smallCaps w:val="false"/>
+          <w:color w:val="4F4F4F"/>
+          <w:spacing w:val="0"/>
+          <w:sz w:val="21"/>
         </w:rPr>
         <w:drawing>
           <wp:anchor behindDoc="0" distT="0" distB="0" distL="0" distR="0" simplePos="0" locked="0" layoutInCell="1" allowOverlap="1" relativeHeight="45">
@@ -8822,7 +9190,7 @@
               <wp:align>center</wp:align>
             </wp:positionH>
             <wp:positionV relativeFrom="paragraph">
-              <wp:align>top</wp:align>
+              <wp:posOffset>635</wp:posOffset>
             </wp:positionV>
             <wp:extent cx="5532755" cy="10058400"/>
             <wp:effectExtent l="0" t="0" r="0" b="0"/>
@@ -8879,9 +9247,13 @@
       </w:pPr>
       <w:r>
         <w:rPr>
-          <w:b w:val="false"/>
-          <w:bCs w:val="false"/>
-          <w:u w:val="none"/>
+          <w:rFonts w:ascii="Open Sans;Helvetica;sans-serif" w:hAnsi="Open Sans;Helvetica;sans-serif"/>
+          <w:i w:val="false"/>
+          <w:caps w:val="false"/>
+          <w:smallCaps w:val="false"/>
+          <w:color w:val="4F4F4F"/>
+          <w:spacing w:val="0"/>
+          <w:sz w:val="21"/>
         </w:rPr>
       </w:r>
     </w:p>
@@ -8902,9 +9274,13 @@
       </w:pPr>
       <w:r>
         <w:rPr>
-          <w:b w:val="false"/>
-          <w:bCs w:val="false"/>
-          <w:u w:val="none"/>
+          <w:rFonts w:ascii="Open Sans;Helvetica;sans-serif" w:hAnsi="Open Sans;Helvetica;sans-serif"/>
+          <w:i w:val="false"/>
+          <w:caps w:val="false"/>
+          <w:smallCaps w:val="false"/>
+          <w:color w:val="4F4F4F"/>
+          <w:spacing w:val="0"/>
+          <w:sz w:val="21"/>
         </w:rPr>
       </w:r>
       <w:r>
@@ -9071,9 +9447,7 @@
     <w:p>
       <w:pPr>
         <w:pStyle w:val="TextBody"/>
-        <w:rPr>
-          <w:sz w:val="21"/>
-        </w:rPr>
+        <w:rPr/>
       </w:pPr>
       <w:r>
         <w:rPr>
@@ -9090,14 +9464,12 @@
           <w:t>https://gamedev.stackexchange.com/questions/79765/how-do-i-convert-from-the-global-coordinate-space-to-a-local-space</w:t>
         </w:r>
       </w:hyperlink>
-      <w:hyperlink r:id="rId49">
-        <w:r>
-          <w:rPr>
-            <w:sz w:val="21"/>
-          </w:rPr>
-          <w:t xml:space="preserve"> </w:t>
-        </w:r>
-      </w:hyperlink>
+      <w:r>
+        <w:rPr>
+          <w:sz w:val="21"/>
+        </w:rPr>
+        <w:t xml:space="preserve"> </w:t>
+      </w:r>
     </w:p>
     <w:p>
       <w:pPr>
@@ -9136,7 +9508,7 @@
                     </pic:cNvPicPr>
                   </pic:nvPicPr>
                   <pic:blipFill>
-                    <a:blip r:embed="rId50"/>
+                    <a:blip r:embed="rId49"/>
                     <a:stretch>
                       <a:fillRect/>
                     </a:stretch>
@@ -9161,24 +9533,20 @@
       <w:pPr>
         <w:pStyle w:val="TextBody"/>
         <w:spacing w:before="0" w:after="140"/>
-        <w:rPr>
-          <w:rFonts w:ascii="Open Sans;Helvetica;sans-serif" w:hAnsi="Open Sans;Helvetica;sans-serif"/>
-          <w:i w:val="false"/>
-          <w:i w:val="false"/>
-          <w:caps w:val="false"/>
-          <w:smallCaps w:val="false"/>
-          <w:color w:val="4F4F4F"/>
-          <w:spacing w:val="0"/>
-          <w:sz w:val="21"/>
-        </w:rPr>
-      </w:pPr>
-      <w:r>
-        <w:rPr>
-          <w:b w:val="false"/>
-          <w:bCs w:val="false"/>
-          <w:sz w:val="21"/>
-          <w:u w:val="none"/>
-        </w:rPr>
+        <w:rPr/>
+      </w:pPr>
+      <w:r>
+        <w:rPr/>
+      </w:r>
+    </w:p>
+    <w:p>
+      <w:pPr>
+        <w:pStyle w:val="TextBody"/>
+        <w:spacing w:before="0" w:after="140"/>
+        <w:rPr/>
+      </w:pPr>
+      <w:r>
+        <w:rPr/>
       </w:r>
     </w:p>
     <w:sectPr>
@@ -9501,6 +9869,7 @@
       </w:pPr>
       <w:rPr>
         <w:rFonts w:ascii="Symbol" w:hAnsi="Symbol" w:cs="Symbol" w:hint="default"/>
+        <w:b w:val="false"/>
         <w:rFonts w:cs="OpenSymbol"/>
       </w:rPr>
     </w:lvl>
@@ -9647,6 +10016,7 @@
       </w:pPr>
       <w:rPr>
         <w:rFonts w:ascii="Symbol" w:hAnsi="Symbol" w:cs="Symbol" w:hint="default"/>
+        <w:b w:val="false"/>
         <w:rFonts w:cs="OpenSymbol"/>
       </w:rPr>
     </w:lvl>
@@ -12128,6 +12498,261 @@
       <w:rFonts w:cs="OpenSymbol"/>
     </w:rPr>
   </w:style>
+  <w:style w:type="character" w:styleId="ListLabel244">
+    <w:name w:val="ListLabel 244"/>
+    <w:qFormat/>
+    <w:rPr>
+      <w:rFonts w:cs="OpenSymbol"/>
+    </w:rPr>
+  </w:style>
+  <w:style w:type="character" w:styleId="ListLabel245">
+    <w:name w:val="ListLabel 245"/>
+    <w:qFormat/>
+    <w:rPr>
+      <w:rFonts w:cs="OpenSymbol"/>
+    </w:rPr>
+  </w:style>
+  <w:style w:type="character" w:styleId="ListLabel246">
+    <w:name w:val="ListLabel 246"/>
+    <w:qFormat/>
+    <w:rPr>
+      <w:rFonts w:cs="OpenSymbol"/>
+    </w:rPr>
+  </w:style>
+  <w:style w:type="character" w:styleId="ListLabel247">
+    <w:name w:val="ListLabel 247"/>
+    <w:qFormat/>
+    <w:rPr>
+      <w:rFonts w:cs="OpenSymbol"/>
+    </w:rPr>
+  </w:style>
+  <w:style w:type="character" w:styleId="ListLabel248">
+    <w:name w:val="ListLabel 248"/>
+    <w:qFormat/>
+    <w:rPr>
+      <w:rFonts w:cs="OpenSymbol"/>
+    </w:rPr>
+  </w:style>
+  <w:style w:type="character" w:styleId="ListLabel249">
+    <w:name w:val="ListLabel 249"/>
+    <w:qFormat/>
+    <w:rPr>
+      <w:rFonts w:cs="OpenSymbol"/>
+    </w:rPr>
+  </w:style>
+  <w:style w:type="character" w:styleId="ListLabel250">
+    <w:name w:val="ListLabel 250"/>
+    <w:qFormat/>
+    <w:rPr>
+      <w:rFonts w:cs="OpenSymbol"/>
+    </w:rPr>
+  </w:style>
+  <w:style w:type="character" w:styleId="ListLabel251">
+    <w:name w:val="ListLabel 251"/>
+    <w:qFormat/>
+    <w:rPr>
+      <w:rFonts w:cs="OpenSymbol"/>
+    </w:rPr>
+  </w:style>
+  <w:style w:type="character" w:styleId="ListLabel252">
+    <w:name w:val="ListLabel 252"/>
+    <w:qFormat/>
+    <w:rPr>
+      <w:rFonts w:cs="OpenSymbol"/>
+    </w:rPr>
+  </w:style>
+  <w:style w:type="character" w:styleId="ListLabel253">
+    <w:name w:val="ListLabel 253"/>
+    <w:qFormat/>
+    <w:rPr>
+      <w:rFonts w:ascii="Open Sans;Helvetica;sans-serif" w:hAnsi="Open Sans;Helvetica;sans-serif" w:cs="OpenSymbol"/>
+      <w:b w:val="false"/>
+    </w:rPr>
+  </w:style>
+  <w:style w:type="character" w:styleId="ListLabel254">
+    <w:name w:val="ListLabel 254"/>
+    <w:qFormat/>
+    <w:rPr>
+      <w:rFonts w:cs="OpenSymbol"/>
+    </w:rPr>
+  </w:style>
+  <w:style w:type="character" w:styleId="ListLabel255">
+    <w:name w:val="ListLabel 255"/>
+    <w:qFormat/>
+    <w:rPr>
+      <w:rFonts w:cs="OpenSymbol"/>
+    </w:rPr>
+  </w:style>
+  <w:style w:type="character" w:styleId="ListLabel256">
+    <w:name w:val="ListLabel 256"/>
+    <w:qFormat/>
+    <w:rPr>
+      <w:rFonts w:cs="OpenSymbol"/>
+    </w:rPr>
+  </w:style>
+  <w:style w:type="character" w:styleId="ListLabel257">
+    <w:name w:val="ListLabel 257"/>
+    <w:qFormat/>
+    <w:rPr>
+      <w:rFonts w:cs="OpenSymbol"/>
+    </w:rPr>
+  </w:style>
+  <w:style w:type="character" w:styleId="ListLabel258">
+    <w:name w:val="ListLabel 258"/>
+    <w:qFormat/>
+    <w:rPr>
+      <w:rFonts w:cs="OpenSymbol"/>
+    </w:rPr>
+  </w:style>
+  <w:style w:type="character" w:styleId="ListLabel259">
+    <w:name w:val="ListLabel 259"/>
+    <w:qFormat/>
+    <w:rPr>
+      <w:rFonts w:cs="OpenSymbol"/>
+    </w:rPr>
+  </w:style>
+  <w:style w:type="character" w:styleId="ListLabel260">
+    <w:name w:val="ListLabel 260"/>
+    <w:qFormat/>
+    <w:rPr>
+      <w:rFonts w:cs="OpenSymbol"/>
+    </w:rPr>
+  </w:style>
+  <w:style w:type="character" w:styleId="ListLabel261">
+    <w:name w:val="ListLabel 261"/>
+    <w:qFormat/>
+    <w:rPr>
+      <w:rFonts w:cs="OpenSymbol"/>
+    </w:rPr>
+  </w:style>
+  <w:style w:type="character" w:styleId="ListLabel262">
+    <w:name w:val="ListLabel 262"/>
+    <w:qFormat/>
+    <w:rPr>
+      <w:rFonts w:cs="OpenSymbol"/>
+      <w:b w:val="false"/>
+    </w:rPr>
+  </w:style>
+  <w:style w:type="character" w:styleId="ListLabel263">
+    <w:name w:val="ListLabel 263"/>
+    <w:qFormat/>
+    <w:rPr>
+      <w:rFonts w:cs="OpenSymbol"/>
+    </w:rPr>
+  </w:style>
+  <w:style w:type="character" w:styleId="ListLabel264">
+    <w:name w:val="ListLabel 264"/>
+    <w:qFormat/>
+    <w:rPr>
+      <w:rFonts w:cs="OpenSymbol"/>
+    </w:rPr>
+  </w:style>
+  <w:style w:type="character" w:styleId="ListLabel265">
+    <w:name w:val="ListLabel 265"/>
+    <w:qFormat/>
+    <w:rPr>
+      <w:rFonts w:cs="OpenSymbol"/>
+    </w:rPr>
+  </w:style>
+  <w:style w:type="character" w:styleId="ListLabel266">
+    <w:name w:val="ListLabel 266"/>
+    <w:qFormat/>
+    <w:rPr>
+      <w:rFonts w:cs="OpenSymbol"/>
+    </w:rPr>
+  </w:style>
+  <w:style w:type="character" w:styleId="ListLabel267">
+    <w:name w:val="ListLabel 267"/>
+    <w:qFormat/>
+    <w:rPr>
+      <w:rFonts w:cs="OpenSymbol"/>
+    </w:rPr>
+  </w:style>
+  <w:style w:type="character" w:styleId="ListLabel268">
+    <w:name w:val="ListLabel 268"/>
+    <w:qFormat/>
+    <w:rPr>
+      <w:rFonts w:cs="OpenSymbol"/>
+    </w:rPr>
+  </w:style>
+  <w:style w:type="character" w:styleId="ListLabel269">
+    <w:name w:val="ListLabel 269"/>
+    <w:qFormat/>
+    <w:rPr>
+      <w:rFonts w:cs="OpenSymbol"/>
+    </w:rPr>
+  </w:style>
+  <w:style w:type="character" w:styleId="ListLabel270">
+    <w:name w:val="ListLabel 270"/>
+    <w:qFormat/>
+    <w:rPr>
+      <w:rFonts w:cs="OpenSymbol"/>
+    </w:rPr>
+  </w:style>
+  <w:style w:type="character" w:styleId="ListLabel271">
+    <w:name w:val="ListLabel 271"/>
+    <w:qFormat/>
+    <w:rPr>
+      <w:rFonts w:cs="OpenSymbol"/>
+      <w:b w:val="false"/>
+    </w:rPr>
+  </w:style>
+  <w:style w:type="character" w:styleId="ListLabel272">
+    <w:name w:val="ListLabel 272"/>
+    <w:qFormat/>
+    <w:rPr>
+      <w:rFonts w:cs="OpenSymbol"/>
+    </w:rPr>
+  </w:style>
+  <w:style w:type="character" w:styleId="ListLabel273">
+    <w:name w:val="ListLabel 273"/>
+    <w:qFormat/>
+    <w:rPr>
+      <w:rFonts w:cs="OpenSymbol"/>
+    </w:rPr>
+  </w:style>
+  <w:style w:type="character" w:styleId="ListLabel274">
+    <w:name w:val="ListLabel 274"/>
+    <w:qFormat/>
+    <w:rPr>
+      <w:rFonts w:cs="OpenSymbol"/>
+    </w:rPr>
+  </w:style>
+  <w:style w:type="character" w:styleId="ListLabel275">
+    <w:name w:val="ListLabel 275"/>
+    <w:qFormat/>
+    <w:rPr>
+      <w:rFonts w:cs="OpenSymbol"/>
+    </w:rPr>
+  </w:style>
+  <w:style w:type="character" w:styleId="ListLabel276">
+    <w:name w:val="ListLabel 276"/>
+    <w:qFormat/>
+    <w:rPr>
+      <w:rFonts w:cs="OpenSymbol"/>
+    </w:rPr>
+  </w:style>
+  <w:style w:type="character" w:styleId="ListLabel277">
+    <w:name w:val="ListLabel 277"/>
+    <w:qFormat/>
+    <w:rPr>
+      <w:rFonts w:cs="OpenSymbol"/>
+    </w:rPr>
+  </w:style>
+  <w:style w:type="character" w:styleId="ListLabel278">
+    <w:name w:val="ListLabel 278"/>
+    <w:qFormat/>
+    <w:rPr>
+      <w:rFonts w:cs="OpenSymbol"/>
+    </w:rPr>
+  </w:style>
+  <w:style w:type="character" w:styleId="ListLabel279">
+    <w:name w:val="ListLabel 279"/>
+    <w:qFormat/>
+    <w:rPr>
+      <w:rFonts w:cs="OpenSymbol"/>
+    </w:rPr>
+  </w:style>
   <w:style w:type="paragraph" w:styleId="Heading">
     <w:name w:val="Heading"/>
     <w:basedOn w:val="Normal"/>

</xml_diff>